<commit_message>
I did the test cases and some other methods with its time complexity and I modifided the last things in the project
</commit_message>
<xml_diff>
--- a/Doc/reports/Desing_Report.docx
+++ b/Doc/reports/Desing_Report.docx
@@ -8432,15 +8432,7 @@
         <w:rPr>
           <w:lang w:val="es-CO"/>
         </w:rPr>
-        <w:t>2</w:t>
-      </w:r>
-      <w:bookmarkStart w:id="0" w:name="_GoBack"/>
-      <w:bookmarkEnd w:id="0"/>
-      <w:r>
-        <w:rPr>
-          <w:lang w:val="es-CO"/>
-        </w:rPr>
-        <w:t>+3)+Categoria3(2)+Categoría 4(4+6+6)+ Categoria5(6+5+1)+Categoría 6(3+2+2)+=42</w:t>
+        <w:t>2+3)+Categoria3(2)+Categoría 4(4+6+6)+ Categoria5(6+5+1)+Categoría 6(3+2+2)+=42</w:t>
       </w:r>
     </w:p>
     <w:p>
@@ -8936,7 +8928,6 @@
         <w:t xml:space="preserve">Por otra parte, cuando el usuario haga </w:t>
       </w:r>
       <w:proofErr w:type="spellStart"/>
-      <w:proofErr w:type="gramStart"/>
       <w:r>
         <w:rPr>
           <w:sz w:val="24"/>
@@ -8946,7 +8937,6 @@
         <w:t>click</w:t>
       </w:r>
       <w:proofErr w:type="spellEnd"/>
-      <w:proofErr w:type="gramEnd"/>
       <w:r>
         <w:rPr>
           <w:sz w:val="24"/>
@@ -11972,7 +11962,23 @@
           <w:szCs w:val="24"/>
           <w:lang w:val="es-CO"/>
         </w:rPr>
-        <w:t xml:space="preserve">                                                    </w:t>
+        <w:t xml:space="preserve">                                                  </w:t>
+      </w:r>
+      <w:r>
+        <w:rPr>
+          <w:sz w:val="24"/>
+          <w:szCs w:val="24"/>
+          <w:lang w:val="es-CO"/>
+        </w:rPr>
+        <w:t xml:space="preserve"> </w:t>
+      </w:r>
+      <w:r>
+        <w:rPr>
+          <w:sz w:val="24"/>
+          <w:szCs w:val="24"/>
+          <w:lang w:val="es-CO"/>
+        </w:rPr>
+        <w:t xml:space="preserve">  </w:t>
       </w:r>
       <w:r>
         <w:rPr>
@@ -17818,17 +17824,24 @@
                 <w:lang w:val="es-CO"/>
               </w:rPr>
               <w:tab/>
-            </w:r>
-            <w:proofErr w:type="spellStart"/>
-            <w:r>
-              <w:rPr>
-                <w:sz w:val="24"/>
-                <w:szCs w:val="24"/>
-                <w:lang w:val="es-CO"/>
-              </w:rPr>
-              <w:t>FinSi</w:t>
-            </w:r>
-            <w:proofErr w:type="spellEnd"/>
+              <w:t>Fin</w:t>
+            </w:r>
+            <w:r>
+              <w:rPr>
+                <w:sz w:val="24"/>
+                <w:szCs w:val="24"/>
+                <w:lang w:val="es-CO"/>
+              </w:rPr>
+              <w:t xml:space="preserve"> </w:t>
+            </w:r>
+            <w:r>
+              <w:rPr>
+                <w:sz w:val="24"/>
+                <w:szCs w:val="24"/>
+                <w:lang w:val="es-CO"/>
+              </w:rPr>
+              <w:t>Si</w:t>
+            </w:r>
           </w:p>
         </w:tc>
       </w:tr>
@@ -18141,7 +18154,7 @@
         <w:tblLook w:val="04A0" w:firstRow="1" w:lastRow="0" w:firstColumn="1" w:lastColumn="0" w:noHBand="0" w:noVBand="1"/>
       </w:tblPr>
       <w:tblGrid>
-        <w:gridCol w:w="4740"/>
+        <w:gridCol w:w="5125"/>
         <w:gridCol w:w="1476"/>
         <w:gridCol w:w="1200"/>
       </w:tblGrid>
@@ -18151,7 +18164,7 @@
         </w:trPr>
         <w:tc>
           <w:tcPr>
-            <w:tcW w:w="4740" w:type="dxa"/>
+            <w:tcW w:w="5125" w:type="dxa"/>
             <w:noWrap/>
             <w:hideMark/>
           </w:tcPr>
@@ -18169,7 +18182,7 @@
         </w:tc>
         <w:tc>
           <w:tcPr>
-            <w:tcW w:w="1200" w:type="dxa"/>
+            <w:tcW w:w="1091" w:type="dxa"/>
             <w:noWrap/>
             <w:hideMark/>
           </w:tcPr>
@@ -18224,7 +18237,7 @@
         </w:trPr>
         <w:tc>
           <w:tcPr>
-            <w:tcW w:w="4740" w:type="dxa"/>
+            <w:tcW w:w="5125" w:type="dxa"/>
             <w:noWrap/>
             <w:hideMark/>
           </w:tcPr>
@@ -18394,7 +18407,7 @@
         </w:tc>
         <w:tc>
           <w:tcPr>
-            <w:tcW w:w="1200" w:type="dxa"/>
+            <w:tcW w:w="1091" w:type="dxa"/>
             <w:noWrap/>
             <w:hideMark/>
           </w:tcPr>
@@ -18433,7 +18446,7 @@
         </w:trPr>
         <w:tc>
           <w:tcPr>
-            <w:tcW w:w="4740" w:type="dxa"/>
+            <w:tcW w:w="5125" w:type="dxa"/>
             <w:noWrap/>
             <w:hideMark/>
           </w:tcPr>
@@ -18450,7 +18463,7 @@
         </w:tc>
         <w:tc>
           <w:tcPr>
-            <w:tcW w:w="1200" w:type="dxa"/>
+            <w:tcW w:w="1091" w:type="dxa"/>
             <w:noWrap/>
             <w:hideMark/>
           </w:tcPr>
@@ -18489,7 +18502,7 @@
         </w:trPr>
         <w:tc>
           <w:tcPr>
-            <w:tcW w:w="4740" w:type="dxa"/>
+            <w:tcW w:w="5125" w:type="dxa"/>
             <w:noWrap/>
             <w:hideMark/>
           </w:tcPr>
@@ -18561,7 +18574,7 @@
         </w:tc>
         <w:tc>
           <w:tcPr>
-            <w:tcW w:w="1200" w:type="dxa"/>
+            <w:tcW w:w="1091" w:type="dxa"/>
             <w:noWrap/>
             <w:hideMark/>
           </w:tcPr>
@@ -18607,7 +18620,7 @@
         </w:trPr>
         <w:tc>
           <w:tcPr>
-            <w:tcW w:w="4740" w:type="dxa"/>
+            <w:tcW w:w="5125" w:type="dxa"/>
             <w:noWrap/>
             <w:hideMark/>
           </w:tcPr>
@@ -18631,7 +18644,7 @@
         </w:tc>
         <w:tc>
           <w:tcPr>
-            <w:tcW w:w="1200" w:type="dxa"/>
+            <w:tcW w:w="1091" w:type="dxa"/>
             <w:noWrap/>
             <w:hideMark/>
           </w:tcPr>
@@ -18670,7 +18683,7 @@
         </w:trPr>
         <w:tc>
           <w:tcPr>
-            <w:tcW w:w="4740" w:type="dxa"/>
+            <w:tcW w:w="5125" w:type="dxa"/>
             <w:noWrap/>
             <w:hideMark/>
           </w:tcPr>
@@ -18767,7 +18780,7 @@
         </w:tc>
         <w:tc>
           <w:tcPr>
-            <w:tcW w:w="1200" w:type="dxa"/>
+            <w:tcW w:w="1091" w:type="dxa"/>
             <w:noWrap/>
             <w:hideMark/>
           </w:tcPr>
@@ -18813,7 +18826,7 @@
         </w:trPr>
         <w:tc>
           <w:tcPr>
-            <w:tcW w:w="4740" w:type="dxa"/>
+            <w:tcW w:w="5125" w:type="dxa"/>
             <w:noWrap/>
             <w:hideMark/>
           </w:tcPr>
@@ -18830,7 +18843,7 @@
         </w:tc>
         <w:tc>
           <w:tcPr>
-            <w:tcW w:w="1200" w:type="dxa"/>
+            <w:tcW w:w="1091" w:type="dxa"/>
             <w:noWrap/>
             <w:hideMark/>
           </w:tcPr>
@@ -18869,7 +18882,7 @@
         </w:trPr>
         <w:tc>
           <w:tcPr>
-            <w:tcW w:w="4740" w:type="dxa"/>
+            <w:tcW w:w="5125" w:type="dxa"/>
             <w:noWrap/>
             <w:hideMark/>
           </w:tcPr>
@@ -18927,7 +18940,7 @@
         </w:tc>
         <w:tc>
           <w:tcPr>
-            <w:tcW w:w="1200" w:type="dxa"/>
+            <w:tcW w:w="1091" w:type="dxa"/>
             <w:noWrap/>
             <w:hideMark/>
           </w:tcPr>
@@ -18966,7 +18979,7 @@
         </w:trPr>
         <w:tc>
           <w:tcPr>
-            <w:tcW w:w="4740" w:type="dxa"/>
+            <w:tcW w:w="5125" w:type="dxa"/>
             <w:noWrap/>
             <w:hideMark/>
           </w:tcPr>
@@ -19022,7 +19035,7 @@
         </w:tc>
         <w:tc>
           <w:tcPr>
-            <w:tcW w:w="1200" w:type="dxa"/>
+            <w:tcW w:w="1091" w:type="dxa"/>
             <w:noWrap/>
             <w:hideMark/>
           </w:tcPr>
@@ -19061,7 +19074,7 @@
         </w:trPr>
         <w:tc>
           <w:tcPr>
-            <w:tcW w:w="4740" w:type="dxa"/>
+            <w:tcW w:w="5125" w:type="dxa"/>
             <w:noWrap/>
             <w:hideMark/>
           </w:tcPr>
@@ -19085,7 +19098,7 @@
         </w:tc>
         <w:tc>
           <w:tcPr>
-            <w:tcW w:w="1200" w:type="dxa"/>
+            <w:tcW w:w="1091" w:type="dxa"/>
             <w:noWrap/>
             <w:hideMark/>
           </w:tcPr>
@@ -19124,7 +19137,7 @@
         </w:trPr>
         <w:tc>
           <w:tcPr>
-            <w:tcW w:w="4740" w:type="dxa"/>
+            <w:tcW w:w="5125" w:type="dxa"/>
             <w:noWrap/>
             <w:hideMark/>
           </w:tcPr>
@@ -19141,7 +19154,7 @@
         </w:tc>
         <w:tc>
           <w:tcPr>
-            <w:tcW w:w="1200" w:type="dxa"/>
+            <w:tcW w:w="1091" w:type="dxa"/>
             <w:noWrap/>
             <w:hideMark/>
           </w:tcPr>
@@ -19180,7 +19193,7 @@
         </w:trPr>
         <w:tc>
           <w:tcPr>
-            <w:tcW w:w="4740" w:type="dxa"/>
+            <w:tcW w:w="5125" w:type="dxa"/>
             <w:noWrap/>
             <w:hideMark/>
           </w:tcPr>
@@ -19204,7 +19217,7 @@
         </w:tc>
         <w:tc>
           <w:tcPr>
-            <w:tcW w:w="1200" w:type="dxa"/>
+            <w:tcW w:w="1091" w:type="dxa"/>
             <w:noWrap/>
             <w:hideMark/>
           </w:tcPr>
@@ -19243,7 +19256,7 @@
         </w:trPr>
         <w:tc>
           <w:tcPr>
-            <w:tcW w:w="4740" w:type="dxa"/>
+            <w:tcW w:w="5125" w:type="dxa"/>
             <w:noWrap/>
             <w:hideMark/>
           </w:tcPr>
@@ -19260,7 +19273,7 @@
         </w:tc>
         <w:tc>
           <w:tcPr>
-            <w:tcW w:w="1200" w:type="dxa"/>
+            <w:tcW w:w="1091" w:type="dxa"/>
             <w:noWrap/>
             <w:hideMark/>
           </w:tcPr>
@@ -19299,7 +19312,7 @@
         </w:trPr>
         <w:tc>
           <w:tcPr>
-            <w:tcW w:w="4740" w:type="dxa"/>
+            <w:tcW w:w="5125" w:type="dxa"/>
             <w:noWrap/>
             <w:hideMark/>
           </w:tcPr>
@@ -19316,7 +19329,7 @@
         </w:tc>
         <w:tc>
           <w:tcPr>
-            <w:tcW w:w="1200" w:type="dxa"/>
+            <w:tcW w:w="1091" w:type="dxa"/>
             <w:noWrap/>
             <w:hideMark/>
           </w:tcPr>
@@ -19355,7 +19368,7 @@
         </w:trPr>
         <w:tc>
           <w:tcPr>
-            <w:tcW w:w="4740" w:type="dxa"/>
+            <w:tcW w:w="5125" w:type="dxa"/>
             <w:noWrap/>
             <w:hideMark/>
           </w:tcPr>
@@ -19364,12 +19377,14 @@
               <w:spacing w:before="240"/>
               <w:ind w:left="0" w:firstLine="0"/>
               <w:rPr>
-                <w:sz w:val="24"/>
-                <w:szCs w:val="24"/>
-              </w:rPr>
-            </w:pPr>
-            <w:r>
-              <w:rPr>
+                <w:b/>
+                <w:sz w:val="24"/>
+                <w:szCs w:val="24"/>
+              </w:rPr>
+            </w:pPr>
+            <w:r>
+              <w:rPr>
+                <w:b/>
                 <w:sz w:val="24"/>
                 <w:szCs w:val="24"/>
               </w:rPr>
@@ -19378,6 +19393,7 @@
             <w:proofErr w:type="gramStart"/>
             <w:r>
               <w:rPr>
+                <w:b/>
                 <w:sz w:val="24"/>
                 <w:szCs w:val="24"/>
               </w:rPr>
@@ -19386,11 +19402,37 @@
             <w:proofErr w:type="gramEnd"/>
             <w:r>
               <w:rPr>
+                <w:b/>
                 <w:sz w:val="24"/>
                 <w:szCs w:val="24"/>
               </w:rPr>
               <w:t>]/2</w:t>
             </w:r>
+            <w:r>
+              <w:rPr>
+                <w:b/>
+                <w:sz w:val="24"/>
+                <w:szCs w:val="24"/>
+              </w:rPr>
+              <w:t xml:space="preserve"> Complejidad</w:t>
+            </w:r>
+          </w:p>
+        </w:tc>
+        <w:tc>
+          <w:tcPr>
+            <w:tcW w:w="1091" w:type="dxa"/>
+            <w:noWrap/>
+            <w:hideMark/>
+          </w:tcPr>
+          <w:p>
+            <w:pPr>
+              <w:spacing w:before="240"/>
+              <w:ind w:left="0" w:firstLine="0"/>
+              <w:rPr>
+                <w:sz w:val="24"/>
+                <w:szCs w:val="24"/>
+              </w:rPr>
+            </w:pPr>
           </w:p>
         </w:tc>
         <w:tc>
@@ -19410,23 +19452,6 @@
             </w:pPr>
           </w:p>
         </w:tc>
-        <w:tc>
-          <w:tcPr>
-            <w:tcW w:w="1200" w:type="dxa"/>
-            <w:noWrap/>
-            <w:hideMark/>
-          </w:tcPr>
-          <w:p>
-            <w:pPr>
-              <w:spacing w:before="240"/>
-              <w:ind w:left="0" w:firstLine="0"/>
-              <w:rPr>
-                <w:sz w:val="24"/>
-                <w:szCs w:val="24"/>
-              </w:rPr>
-            </w:pPr>
-          </w:p>
-        </w:tc>
       </w:tr>
     </w:tbl>
     <w:p>
@@ -19459,6 +19484,7 @@
           <w:szCs w:val="24"/>
           <w:lang w:val="es-CO"/>
         </w:rPr>
+        <w:lastRenderedPageBreak/>
         <w:t xml:space="preserve">8.6 Complejidad Espacial del Algoritmo </w:t>
       </w:r>
       <w:proofErr w:type="spellStart"/>
@@ -21650,6 +21676,59 @@
           </w:p>
         </w:tc>
       </w:tr>
+      <w:tr>
+        <w:trPr>
+          <w:trHeight w:val="300"/>
+        </w:trPr>
+        <w:tc>
+          <w:tcPr>
+            <w:tcW w:w="4580" w:type="dxa"/>
+            <w:noWrap/>
+          </w:tcPr>
+          <w:p>
+            <w:pPr>
+              <w:spacing w:before="240"/>
+              <w:ind w:left="0" w:firstLine="0"/>
+              <w:rPr>
+                <w:sz w:val="24"/>
+                <w:szCs w:val="24"/>
+              </w:rPr>
+            </w:pPr>
+          </w:p>
+        </w:tc>
+        <w:tc>
+          <w:tcPr>
+            <w:tcW w:w="1200" w:type="dxa"/>
+            <w:noWrap/>
+          </w:tcPr>
+          <w:p>
+            <w:pPr>
+              <w:spacing w:before="240"/>
+              <w:ind w:left="0" w:firstLine="0"/>
+              <w:rPr>
+                <w:sz w:val="24"/>
+                <w:szCs w:val="24"/>
+              </w:rPr>
+            </w:pPr>
+          </w:p>
+        </w:tc>
+        <w:tc>
+          <w:tcPr>
+            <w:tcW w:w="1200" w:type="dxa"/>
+            <w:noWrap/>
+          </w:tcPr>
+          <w:p>
+            <w:pPr>
+              <w:spacing w:before="240"/>
+              <w:ind w:left="0" w:firstLine="0"/>
+              <w:rPr>
+                <w:sz w:val="24"/>
+                <w:szCs w:val="24"/>
+              </w:rPr>
+            </w:pPr>
+          </w:p>
+        </w:tc>
+      </w:tr>
     </w:tbl>
     <w:p>
       <w:pPr>
@@ -21669,6 +21748,7 @@
           <w:szCs w:val="24"/>
           <w:lang w:val="es-CO"/>
         </w:rPr>
+        <w:lastRenderedPageBreak/>
         <w:t xml:space="preserve">La complejidad Temporal del algoritmo de ordenamiento </w:t>
       </w:r>
       <w:proofErr w:type="spellStart"/>
@@ -21708,22 +21788,2526 @@
         <w:spacing w:before="240"/>
         <w:ind w:left="0" w:firstLine="0"/>
         <w:rPr>
+          <w:sz w:val="24"/>
+          <w:szCs w:val="24"/>
+          <w:lang w:val="es-CO"/>
+        </w:rPr>
+      </w:pPr>
+      <w:r>
+        <w:rPr>
           <w:b/>
           <w:sz w:val="24"/>
           <w:szCs w:val="24"/>
           <w:lang w:val="es-CO"/>
         </w:rPr>
-      </w:pPr>
-      <w:r>
+        <w:t xml:space="preserve"> </w:t>
+      </w:r>
+      <w:bookmarkStart w:id="0" w:name="_GoBack"/>
+      <w:r>
+        <w:rPr>
+          <w:sz w:val="24"/>
+          <w:szCs w:val="24"/>
+          <w:lang w:val="es-CO"/>
+        </w:rPr>
+        <w:t xml:space="preserve">T(n) = </w:t>
+      </w:r>
+      <w:r>
+        <w:rPr>
+          <w:sz w:val="24"/>
+          <w:szCs w:val="24"/>
+          <w:lang w:val="es-CO"/>
+        </w:rPr>
+        <w:t>6n+6 = O(n)</w:t>
+      </w:r>
+      <w:bookmarkEnd w:id="0"/>
+    </w:p>
+    <w:p>
+      <w:pPr>
+        <w:spacing w:before="240"/>
+        <w:ind w:left="0" w:firstLine="0"/>
         <w:rPr>
           <w:b/>
           <w:sz w:val="24"/>
           <w:szCs w:val="24"/>
           <w:lang w:val="es-CO"/>
         </w:rPr>
-        <w:lastRenderedPageBreak/>
-        <w:t xml:space="preserve"> 6n+6 = O(n)</w:t>
-      </w:r>
+      </w:pPr>
+      <w:r>
+        <w:rPr>
+          <w:b/>
+          <w:sz w:val="24"/>
+          <w:szCs w:val="24"/>
+          <w:lang w:val="es-CO"/>
+        </w:rPr>
+        <w:t xml:space="preserve">8.5 Complejidad Temporal del Algoritmo de Ordenamiento </w:t>
+      </w:r>
+      <w:proofErr w:type="spellStart"/>
+      <w:r>
+        <w:rPr>
+          <w:b/>
+          <w:sz w:val="24"/>
+          <w:szCs w:val="24"/>
+          <w:lang w:val="es-CO"/>
+        </w:rPr>
+        <w:t>PigeonHoleSort</w:t>
+      </w:r>
+      <w:proofErr w:type="spellEnd"/>
+    </w:p>
+    <w:p>
+      <w:pPr>
+        <w:spacing w:before="240"/>
+        <w:ind w:left="0" w:firstLine="0"/>
+        <w:rPr>
+          <w:rFonts w:asciiTheme="minorHAnsi" w:eastAsiaTheme="minorEastAsia" w:hAnsiTheme="minorHAnsi" w:cstheme="minorBidi"/>
+          <w:color w:val="auto"/>
+          <w:lang w:val="en-US"/>
+        </w:rPr>
+      </w:pPr>
+      <w:r>
+        <w:rPr>
+          <w:sz w:val="24"/>
+          <w:szCs w:val="24"/>
+          <w:lang w:val="es-CO"/>
+        </w:rPr>
+        <w:fldChar w:fldCharType="begin"/>
+      </w:r>
+      <w:r>
+        <w:rPr>
+          <w:sz w:val="24"/>
+          <w:szCs w:val="24"/>
+          <w:lang w:val="es-CO"/>
+        </w:rPr>
+        <w:instrText xml:space="preserve"> LINK Excel.Sheet.12 "Book1" "Sheet2!R3C3:R26C4" \a \f 5 \h  \* MERGEFORMAT </w:instrText>
+      </w:r>
+      <w:r>
+        <w:rPr>
+          <w:sz w:val="24"/>
+          <w:szCs w:val="24"/>
+          <w:lang w:val="es-CO"/>
+        </w:rPr>
+        <w:fldChar w:fldCharType="separate"/>
+      </w:r>
+    </w:p>
+    <w:tbl>
+      <w:tblPr>
+        <w:tblStyle w:val="TableGrid1"/>
+        <w:tblpPr w:leftFromText="180" w:rightFromText="180" w:vertAnchor="text" w:tblpY="1"/>
+        <w:tblOverlap w:val="never"/>
+        <w:tblW w:w="5500" w:type="dxa"/>
+        <w:tblLook w:val="04A0" w:firstRow="1" w:lastRow="0" w:firstColumn="1" w:lastColumn="0" w:noHBand="0" w:noVBand="1"/>
+      </w:tblPr>
+      <w:tblGrid>
+        <w:gridCol w:w="5215"/>
+        <w:gridCol w:w="1797"/>
+      </w:tblGrid>
+      <w:tr>
+        <w:trPr>
+          <w:trHeight w:val="300"/>
+        </w:trPr>
+        <w:tc>
+          <w:tcPr>
+            <w:tcW w:w="5215" w:type="dxa"/>
+            <w:noWrap/>
+            <w:hideMark/>
+          </w:tcPr>
+          <w:p>
+            <w:pPr>
+              <w:spacing w:before="240"/>
+              <w:ind w:left="0" w:firstLine="0"/>
+              <w:jc w:val="left"/>
+              <w:rPr>
+                <w:sz w:val="24"/>
+                <w:szCs w:val="24"/>
+              </w:rPr>
+            </w:pPr>
+            <w:proofErr w:type="spellStart"/>
+            <w:r>
+              <w:rPr>
+                <w:sz w:val="24"/>
+                <w:szCs w:val="24"/>
+              </w:rPr>
+              <w:t>public</w:t>
+            </w:r>
+            <w:proofErr w:type="spellEnd"/>
+            <w:r>
+              <w:rPr>
+                <w:sz w:val="24"/>
+                <w:szCs w:val="24"/>
+              </w:rPr>
+              <w:t xml:space="preserve"> </w:t>
+            </w:r>
+            <w:proofErr w:type="spellStart"/>
+            <w:r>
+              <w:rPr>
+                <w:sz w:val="24"/>
+                <w:szCs w:val="24"/>
+              </w:rPr>
+              <w:t>void</w:t>
+            </w:r>
+            <w:proofErr w:type="spellEnd"/>
+            <w:r>
+              <w:rPr>
+                <w:sz w:val="24"/>
+                <w:szCs w:val="24"/>
+              </w:rPr>
+              <w:t xml:space="preserve"> </w:t>
+            </w:r>
+            <w:proofErr w:type="spellStart"/>
+            <w:r>
+              <w:rPr>
+                <w:sz w:val="24"/>
+                <w:szCs w:val="24"/>
+              </w:rPr>
+              <w:t>pigeonHoleSortInverted</w:t>
+            </w:r>
+            <w:proofErr w:type="spellEnd"/>
+            <w:r>
+              <w:rPr>
+                <w:sz w:val="24"/>
+                <w:szCs w:val="24"/>
+              </w:rPr>
+              <w:t>(</w:t>
+            </w:r>
+            <w:proofErr w:type="spellStart"/>
+            <w:proofErr w:type="gramStart"/>
+            <w:r>
+              <w:rPr>
+                <w:sz w:val="24"/>
+                <w:szCs w:val="24"/>
+              </w:rPr>
+              <w:t>int</w:t>
+            </w:r>
+            <w:proofErr w:type="spellEnd"/>
+            <w:r>
+              <w:rPr>
+                <w:sz w:val="24"/>
+                <w:szCs w:val="24"/>
+              </w:rPr>
+              <w:t>[</w:t>
+            </w:r>
+            <w:proofErr w:type="gramEnd"/>
+            <w:r>
+              <w:rPr>
+                <w:sz w:val="24"/>
+                <w:szCs w:val="24"/>
+              </w:rPr>
+              <w:t xml:space="preserve">] </w:t>
+            </w:r>
+            <w:proofErr w:type="spellStart"/>
+            <w:r>
+              <w:rPr>
+                <w:sz w:val="24"/>
+                <w:szCs w:val="24"/>
+              </w:rPr>
+              <w:t>list</w:t>
+            </w:r>
+            <w:proofErr w:type="spellEnd"/>
+            <w:r>
+              <w:rPr>
+                <w:sz w:val="24"/>
+                <w:szCs w:val="24"/>
+              </w:rPr>
+              <w:t>) {</w:t>
+            </w:r>
+          </w:p>
+        </w:tc>
+        <w:tc>
+          <w:tcPr>
+            <w:tcW w:w="285" w:type="dxa"/>
+            <w:noWrap/>
+            <w:hideMark/>
+          </w:tcPr>
+          <w:p>
+            <w:pPr>
+              <w:spacing w:before="240"/>
+              <w:ind w:left="0" w:firstLine="0"/>
+              <w:rPr>
+                <w:sz w:val="24"/>
+                <w:szCs w:val="24"/>
+              </w:rPr>
+            </w:pPr>
+            <w:r>
+              <w:rPr>
+                <w:sz w:val="24"/>
+                <w:szCs w:val="24"/>
+              </w:rPr>
+              <w:t>Complejidad Temporal</w:t>
+            </w:r>
+          </w:p>
+        </w:tc>
+      </w:tr>
+      <w:tr>
+        <w:trPr>
+          <w:trHeight w:val="300"/>
+        </w:trPr>
+        <w:tc>
+          <w:tcPr>
+            <w:tcW w:w="5215" w:type="dxa"/>
+            <w:noWrap/>
+            <w:hideMark/>
+          </w:tcPr>
+          <w:p>
+            <w:pPr>
+              <w:spacing w:before="240"/>
+              <w:ind w:left="0" w:firstLine="0"/>
+              <w:rPr>
+                <w:sz w:val="24"/>
+                <w:szCs w:val="24"/>
+              </w:rPr>
+            </w:pPr>
+            <w:proofErr w:type="spellStart"/>
+            <w:r>
+              <w:rPr>
+                <w:sz w:val="24"/>
+                <w:szCs w:val="24"/>
+              </w:rPr>
+              <w:t>int</w:t>
+            </w:r>
+            <w:proofErr w:type="spellEnd"/>
+            <w:r>
+              <w:rPr>
+                <w:sz w:val="24"/>
+                <w:szCs w:val="24"/>
+              </w:rPr>
+              <w:t xml:space="preserve"> </w:t>
+            </w:r>
+            <w:proofErr w:type="spellStart"/>
+            <w:r>
+              <w:rPr>
+                <w:sz w:val="24"/>
+                <w:szCs w:val="24"/>
+              </w:rPr>
+              <w:t>minimum</w:t>
+            </w:r>
+            <w:proofErr w:type="spellEnd"/>
+            <w:r>
+              <w:rPr>
+                <w:sz w:val="24"/>
+                <w:szCs w:val="24"/>
+              </w:rPr>
+              <w:t xml:space="preserve">= </w:t>
+            </w:r>
+            <w:proofErr w:type="spellStart"/>
+            <w:proofErr w:type="gramStart"/>
+            <w:r>
+              <w:rPr>
+                <w:sz w:val="24"/>
+                <w:szCs w:val="24"/>
+              </w:rPr>
+              <w:t>list</w:t>
+            </w:r>
+            <w:proofErr w:type="spellEnd"/>
+            <w:r>
+              <w:rPr>
+                <w:sz w:val="24"/>
+                <w:szCs w:val="24"/>
+              </w:rPr>
+              <w:t>[</w:t>
+            </w:r>
+            <w:proofErr w:type="gramEnd"/>
+            <w:r>
+              <w:rPr>
+                <w:sz w:val="24"/>
+                <w:szCs w:val="24"/>
+              </w:rPr>
+              <w:t>0];</w:t>
+            </w:r>
+          </w:p>
+        </w:tc>
+        <w:tc>
+          <w:tcPr>
+            <w:tcW w:w="285" w:type="dxa"/>
+            <w:noWrap/>
+            <w:hideMark/>
+          </w:tcPr>
+          <w:p>
+            <w:pPr>
+              <w:spacing w:before="240"/>
+              <w:ind w:left="0" w:firstLine="0"/>
+              <w:rPr>
+                <w:sz w:val="24"/>
+                <w:szCs w:val="24"/>
+              </w:rPr>
+            </w:pPr>
+            <w:r>
+              <w:rPr>
+                <w:sz w:val="24"/>
+                <w:szCs w:val="24"/>
+              </w:rPr>
+              <w:t>1</w:t>
+            </w:r>
+          </w:p>
+        </w:tc>
+      </w:tr>
+      <w:tr>
+        <w:trPr>
+          <w:trHeight w:val="300"/>
+        </w:trPr>
+        <w:tc>
+          <w:tcPr>
+            <w:tcW w:w="5215" w:type="dxa"/>
+            <w:noWrap/>
+            <w:hideMark/>
+          </w:tcPr>
+          <w:p>
+            <w:pPr>
+              <w:spacing w:before="240"/>
+              <w:ind w:left="0" w:firstLine="0"/>
+              <w:rPr>
+                <w:sz w:val="24"/>
+                <w:szCs w:val="24"/>
+              </w:rPr>
+            </w:pPr>
+            <w:proofErr w:type="spellStart"/>
+            <w:r>
+              <w:rPr>
+                <w:sz w:val="24"/>
+                <w:szCs w:val="24"/>
+              </w:rPr>
+              <w:t>int</w:t>
+            </w:r>
+            <w:proofErr w:type="spellEnd"/>
+            <w:r>
+              <w:rPr>
+                <w:sz w:val="24"/>
+                <w:szCs w:val="24"/>
+              </w:rPr>
+              <w:t xml:space="preserve"> </w:t>
+            </w:r>
+            <w:proofErr w:type="spellStart"/>
+            <w:r>
+              <w:rPr>
+                <w:sz w:val="24"/>
+                <w:szCs w:val="24"/>
+              </w:rPr>
+              <w:t>maximun</w:t>
+            </w:r>
+            <w:proofErr w:type="spellEnd"/>
+            <w:r>
+              <w:rPr>
+                <w:sz w:val="24"/>
+                <w:szCs w:val="24"/>
+              </w:rPr>
+              <w:t>=</w:t>
+            </w:r>
+            <w:proofErr w:type="spellStart"/>
+            <w:proofErr w:type="gramStart"/>
+            <w:r>
+              <w:rPr>
+                <w:sz w:val="24"/>
+                <w:szCs w:val="24"/>
+              </w:rPr>
+              <w:t>list</w:t>
+            </w:r>
+            <w:proofErr w:type="spellEnd"/>
+            <w:r>
+              <w:rPr>
+                <w:sz w:val="24"/>
+                <w:szCs w:val="24"/>
+              </w:rPr>
+              <w:t>[</w:t>
+            </w:r>
+            <w:proofErr w:type="gramEnd"/>
+            <w:r>
+              <w:rPr>
+                <w:sz w:val="24"/>
+                <w:szCs w:val="24"/>
+              </w:rPr>
+              <w:t>0]</w:t>
+            </w:r>
+          </w:p>
+        </w:tc>
+        <w:tc>
+          <w:tcPr>
+            <w:tcW w:w="285" w:type="dxa"/>
+            <w:noWrap/>
+            <w:hideMark/>
+          </w:tcPr>
+          <w:p>
+            <w:pPr>
+              <w:spacing w:before="240"/>
+              <w:ind w:left="0" w:firstLine="0"/>
+              <w:rPr>
+                <w:sz w:val="24"/>
+                <w:szCs w:val="24"/>
+              </w:rPr>
+            </w:pPr>
+            <w:r>
+              <w:rPr>
+                <w:sz w:val="24"/>
+                <w:szCs w:val="24"/>
+              </w:rPr>
+              <w:t>1</w:t>
+            </w:r>
+          </w:p>
+        </w:tc>
+      </w:tr>
+      <w:tr>
+        <w:trPr>
+          <w:trHeight w:val="300"/>
+        </w:trPr>
+        <w:tc>
+          <w:tcPr>
+            <w:tcW w:w="5215" w:type="dxa"/>
+            <w:noWrap/>
+            <w:hideMark/>
+          </w:tcPr>
+          <w:p>
+            <w:pPr>
+              <w:spacing w:before="240"/>
+              <w:ind w:left="0" w:firstLine="0"/>
+              <w:rPr>
+                <w:sz w:val="24"/>
+                <w:szCs w:val="24"/>
+              </w:rPr>
+            </w:pPr>
+            <w:proofErr w:type="spellStart"/>
+            <w:proofErr w:type="gramStart"/>
+            <w:r>
+              <w:rPr>
+                <w:sz w:val="24"/>
+                <w:szCs w:val="24"/>
+              </w:rPr>
+              <w:t>for</w:t>
+            </w:r>
+            <w:proofErr w:type="spellEnd"/>
+            <w:r>
+              <w:rPr>
+                <w:sz w:val="24"/>
+                <w:szCs w:val="24"/>
+              </w:rPr>
+              <w:t>(</w:t>
+            </w:r>
+            <w:proofErr w:type="spellStart"/>
+            <w:proofErr w:type="gramEnd"/>
+            <w:r>
+              <w:rPr>
+                <w:sz w:val="24"/>
+                <w:szCs w:val="24"/>
+              </w:rPr>
+              <w:t>int</w:t>
+            </w:r>
+            <w:proofErr w:type="spellEnd"/>
+            <w:r>
+              <w:rPr>
+                <w:sz w:val="24"/>
+                <w:szCs w:val="24"/>
+              </w:rPr>
+              <w:t xml:space="preserve"> i=0: i&lt;</w:t>
+            </w:r>
+            <w:proofErr w:type="spellStart"/>
+            <w:r>
+              <w:rPr>
+                <w:sz w:val="24"/>
+                <w:szCs w:val="24"/>
+              </w:rPr>
+              <w:t>list.lenght;i</w:t>
+            </w:r>
+            <w:proofErr w:type="spellEnd"/>
+            <w:r>
+              <w:rPr>
+                <w:sz w:val="24"/>
+                <w:szCs w:val="24"/>
+              </w:rPr>
+              <w:t>++)</w:t>
+            </w:r>
+          </w:p>
+        </w:tc>
+        <w:tc>
+          <w:tcPr>
+            <w:tcW w:w="285" w:type="dxa"/>
+            <w:noWrap/>
+            <w:hideMark/>
+          </w:tcPr>
+          <w:p>
+            <w:pPr>
+              <w:spacing w:before="240"/>
+              <w:ind w:left="0" w:firstLine="0"/>
+              <w:rPr>
+                <w:sz w:val="24"/>
+                <w:szCs w:val="24"/>
+              </w:rPr>
+            </w:pPr>
+            <w:r>
+              <w:rPr>
+                <w:sz w:val="24"/>
+                <w:szCs w:val="24"/>
+              </w:rPr>
+              <w:t>n+1</w:t>
+            </w:r>
+          </w:p>
+        </w:tc>
+      </w:tr>
+      <w:tr>
+        <w:trPr>
+          <w:trHeight w:val="300"/>
+        </w:trPr>
+        <w:tc>
+          <w:tcPr>
+            <w:tcW w:w="5215" w:type="dxa"/>
+            <w:noWrap/>
+            <w:hideMark/>
+          </w:tcPr>
+          <w:p>
+            <w:pPr>
+              <w:spacing w:before="240"/>
+              <w:ind w:left="0" w:firstLine="0"/>
+              <w:rPr>
+                <w:sz w:val="24"/>
+                <w:szCs w:val="24"/>
+              </w:rPr>
+            </w:pPr>
+            <w:proofErr w:type="gramStart"/>
+            <w:r>
+              <w:rPr>
+                <w:sz w:val="24"/>
+                <w:szCs w:val="24"/>
+              </w:rPr>
+              <w:t xml:space="preserve">{  </w:t>
+            </w:r>
+            <w:proofErr w:type="gramEnd"/>
+            <w:r>
+              <w:rPr>
+                <w:sz w:val="24"/>
+                <w:szCs w:val="24"/>
+              </w:rPr>
+              <w:t xml:space="preserve"> </w:t>
+            </w:r>
+            <w:proofErr w:type="spellStart"/>
+            <w:r>
+              <w:rPr>
+                <w:sz w:val="24"/>
+                <w:szCs w:val="24"/>
+              </w:rPr>
+              <w:t>if</w:t>
+            </w:r>
+            <w:proofErr w:type="spellEnd"/>
+            <w:r>
+              <w:rPr>
+                <w:sz w:val="24"/>
+                <w:szCs w:val="24"/>
+              </w:rPr>
+              <w:t>(</w:t>
+            </w:r>
+            <w:proofErr w:type="spellStart"/>
+            <w:r>
+              <w:rPr>
+                <w:sz w:val="24"/>
+                <w:szCs w:val="24"/>
+              </w:rPr>
+              <w:t>list</w:t>
+            </w:r>
+            <w:proofErr w:type="spellEnd"/>
+            <w:r>
+              <w:rPr>
+                <w:sz w:val="24"/>
+                <w:szCs w:val="24"/>
+              </w:rPr>
+              <w:t xml:space="preserve">[i] &gt; </w:t>
+            </w:r>
+            <w:proofErr w:type="spellStart"/>
+            <w:r>
+              <w:rPr>
+                <w:sz w:val="24"/>
+                <w:szCs w:val="24"/>
+              </w:rPr>
+              <w:t>maximun</w:t>
+            </w:r>
+            <w:proofErr w:type="spellEnd"/>
+            <w:r>
+              <w:rPr>
+                <w:sz w:val="24"/>
+                <w:szCs w:val="24"/>
+              </w:rPr>
+              <w:t>)</w:t>
+            </w:r>
+          </w:p>
+        </w:tc>
+        <w:tc>
+          <w:tcPr>
+            <w:tcW w:w="285" w:type="dxa"/>
+            <w:noWrap/>
+            <w:hideMark/>
+          </w:tcPr>
+          <w:p>
+            <w:pPr>
+              <w:spacing w:before="240"/>
+              <w:ind w:left="0" w:firstLine="0"/>
+              <w:rPr>
+                <w:sz w:val="24"/>
+                <w:szCs w:val="24"/>
+              </w:rPr>
+            </w:pPr>
+            <w:r>
+              <w:rPr>
+                <w:sz w:val="24"/>
+                <w:szCs w:val="24"/>
+              </w:rPr>
+              <w:t>n</w:t>
+            </w:r>
+          </w:p>
+        </w:tc>
+      </w:tr>
+      <w:tr>
+        <w:trPr>
+          <w:trHeight w:val="300"/>
+        </w:trPr>
+        <w:tc>
+          <w:tcPr>
+            <w:tcW w:w="5215" w:type="dxa"/>
+            <w:noWrap/>
+            <w:hideMark/>
+          </w:tcPr>
+          <w:p>
+            <w:pPr>
+              <w:spacing w:before="240"/>
+              <w:ind w:left="0" w:firstLine="0"/>
+              <w:rPr>
+                <w:sz w:val="24"/>
+                <w:szCs w:val="24"/>
+              </w:rPr>
+            </w:pPr>
+            <w:r>
+              <w:rPr>
+                <w:sz w:val="24"/>
+                <w:szCs w:val="24"/>
+              </w:rPr>
+              <w:t xml:space="preserve">        </w:t>
+            </w:r>
+            <w:proofErr w:type="spellStart"/>
+            <w:r>
+              <w:rPr>
+                <w:sz w:val="24"/>
+                <w:szCs w:val="24"/>
+              </w:rPr>
+              <w:t>maximum</w:t>
+            </w:r>
+            <w:proofErr w:type="spellEnd"/>
+            <w:r>
+              <w:rPr>
+                <w:sz w:val="24"/>
+                <w:szCs w:val="24"/>
+              </w:rPr>
+              <w:t>=</w:t>
+            </w:r>
+            <w:proofErr w:type="spellStart"/>
+            <w:r>
+              <w:rPr>
+                <w:sz w:val="24"/>
+                <w:szCs w:val="24"/>
+              </w:rPr>
+              <w:t>list</w:t>
+            </w:r>
+            <w:proofErr w:type="spellEnd"/>
+            <w:r>
+              <w:rPr>
+                <w:sz w:val="24"/>
+                <w:szCs w:val="24"/>
+              </w:rPr>
+              <w:t>[i];</w:t>
+            </w:r>
+          </w:p>
+        </w:tc>
+        <w:tc>
+          <w:tcPr>
+            <w:tcW w:w="285" w:type="dxa"/>
+            <w:noWrap/>
+            <w:hideMark/>
+          </w:tcPr>
+          <w:p>
+            <w:pPr>
+              <w:spacing w:before="240"/>
+              <w:ind w:left="0" w:firstLine="0"/>
+              <w:rPr>
+                <w:sz w:val="24"/>
+                <w:szCs w:val="24"/>
+              </w:rPr>
+            </w:pPr>
+            <w:r>
+              <w:rPr>
+                <w:sz w:val="24"/>
+                <w:szCs w:val="24"/>
+              </w:rPr>
+              <w:t>n</w:t>
+            </w:r>
+          </w:p>
+        </w:tc>
+      </w:tr>
+      <w:tr>
+        <w:trPr>
+          <w:trHeight w:val="300"/>
+        </w:trPr>
+        <w:tc>
+          <w:tcPr>
+            <w:tcW w:w="5215" w:type="dxa"/>
+            <w:noWrap/>
+            <w:hideMark/>
+          </w:tcPr>
+          <w:p>
+            <w:pPr>
+              <w:spacing w:before="240"/>
+              <w:ind w:left="0" w:firstLine="0"/>
+              <w:rPr>
+                <w:sz w:val="24"/>
+                <w:szCs w:val="24"/>
+              </w:rPr>
+            </w:pPr>
+            <w:r>
+              <w:rPr>
+                <w:sz w:val="24"/>
+                <w:szCs w:val="24"/>
+              </w:rPr>
+              <w:t xml:space="preserve">     </w:t>
+            </w:r>
+            <w:proofErr w:type="spellStart"/>
+            <w:r>
+              <w:rPr>
+                <w:sz w:val="24"/>
+                <w:szCs w:val="24"/>
+              </w:rPr>
+              <w:t>if</w:t>
+            </w:r>
+            <w:proofErr w:type="spellEnd"/>
+            <w:r>
+              <w:rPr>
+                <w:sz w:val="24"/>
+                <w:szCs w:val="24"/>
+              </w:rPr>
+              <w:t>(</w:t>
+            </w:r>
+            <w:proofErr w:type="spellStart"/>
+            <w:r>
+              <w:rPr>
+                <w:sz w:val="24"/>
+                <w:szCs w:val="24"/>
+              </w:rPr>
+              <w:t>list</w:t>
+            </w:r>
+            <w:proofErr w:type="spellEnd"/>
+            <w:r>
+              <w:rPr>
+                <w:sz w:val="24"/>
+                <w:szCs w:val="24"/>
+              </w:rPr>
+              <w:t>[i]&lt;</w:t>
+            </w:r>
+            <w:proofErr w:type="spellStart"/>
+            <w:r>
+              <w:rPr>
+                <w:sz w:val="24"/>
+                <w:szCs w:val="24"/>
+              </w:rPr>
+              <w:t>minimum</w:t>
+            </w:r>
+            <w:proofErr w:type="spellEnd"/>
+            <w:r>
+              <w:rPr>
+                <w:sz w:val="24"/>
+                <w:szCs w:val="24"/>
+              </w:rPr>
+              <w:t>)</w:t>
+            </w:r>
+          </w:p>
+        </w:tc>
+        <w:tc>
+          <w:tcPr>
+            <w:tcW w:w="285" w:type="dxa"/>
+            <w:noWrap/>
+            <w:hideMark/>
+          </w:tcPr>
+          <w:p>
+            <w:pPr>
+              <w:spacing w:before="240"/>
+              <w:ind w:left="0" w:firstLine="0"/>
+              <w:rPr>
+                <w:sz w:val="24"/>
+                <w:szCs w:val="24"/>
+              </w:rPr>
+            </w:pPr>
+            <w:r>
+              <w:rPr>
+                <w:sz w:val="24"/>
+                <w:szCs w:val="24"/>
+              </w:rPr>
+              <w:t>n</w:t>
+            </w:r>
+          </w:p>
+        </w:tc>
+      </w:tr>
+      <w:tr>
+        <w:trPr>
+          <w:trHeight w:val="300"/>
+        </w:trPr>
+        <w:tc>
+          <w:tcPr>
+            <w:tcW w:w="5215" w:type="dxa"/>
+            <w:noWrap/>
+            <w:hideMark/>
+          </w:tcPr>
+          <w:p>
+            <w:pPr>
+              <w:spacing w:before="240"/>
+              <w:ind w:left="0" w:firstLine="0"/>
+              <w:rPr>
+                <w:sz w:val="24"/>
+                <w:szCs w:val="24"/>
+              </w:rPr>
+            </w:pPr>
+            <w:r>
+              <w:rPr>
+                <w:sz w:val="24"/>
+                <w:szCs w:val="24"/>
+              </w:rPr>
+              <w:t xml:space="preserve">        </w:t>
+            </w:r>
+            <w:proofErr w:type="spellStart"/>
+            <w:r>
+              <w:rPr>
+                <w:sz w:val="24"/>
+                <w:szCs w:val="24"/>
+              </w:rPr>
+              <w:t>minimum</w:t>
+            </w:r>
+            <w:proofErr w:type="spellEnd"/>
+            <w:r>
+              <w:rPr>
+                <w:sz w:val="24"/>
+                <w:szCs w:val="24"/>
+              </w:rPr>
+              <w:t>=</w:t>
+            </w:r>
+            <w:proofErr w:type="spellStart"/>
+            <w:r>
+              <w:rPr>
+                <w:sz w:val="24"/>
+                <w:szCs w:val="24"/>
+              </w:rPr>
+              <w:t>list</w:t>
+            </w:r>
+            <w:proofErr w:type="spellEnd"/>
+            <w:r>
+              <w:rPr>
+                <w:sz w:val="24"/>
+                <w:szCs w:val="24"/>
+              </w:rPr>
+              <w:t>[i];</w:t>
+            </w:r>
+          </w:p>
+        </w:tc>
+        <w:tc>
+          <w:tcPr>
+            <w:tcW w:w="285" w:type="dxa"/>
+            <w:noWrap/>
+            <w:hideMark/>
+          </w:tcPr>
+          <w:p>
+            <w:pPr>
+              <w:spacing w:before="240"/>
+              <w:ind w:left="0" w:firstLine="0"/>
+              <w:rPr>
+                <w:sz w:val="24"/>
+                <w:szCs w:val="24"/>
+              </w:rPr>
+            </w:pPr>
+            <w:r>
+              <w:rPr>
+                <w:sz w:val="24"/>
+                <w:szCs w:val="24"/>
+              </w:rPr>
+              <w:t>n</w:t>
+            </w:r>
+          </w:p>
+        </w:tc>
+      </w:tr>
+      <w:tr>
+        <w:trPr>
+          <w:trHeight w:val="300"/>
+        </w:trPr>
+        <w:tc>
+          <w:tcPr>
+            <w:tcW w:w="5215" w:type="dxa"/>
+            <w:noWrap/>
+            <w:hideMark/>
+          </w:tcPr>
+          <w:p>
+            <w:pPr>
+              <w:spacing w:before="240"/>
+              <w:ind w:left="0" w:firstLine="0"/>
+              <w:rPr>
+                <w:sz w:val="24"/>
+                <w:szCs w:val="24"/>
+              </w:rPr>
+            </w:pPr>
+            <w:r>
+              <w:rPr>
+                <w:sz w:val="24"/>
+                <w:szCs w:val="24"/>
+              </w:rPr>
+              <w:t>}</w:t>
+            </w:r>
+          </w:p>
+        </w:tc>
+        <w:tc>
+          <w:tcPr>
+            <w:tcW w:w="285" w:type="dxa"/>
+            <w:noWrap/>
+            <w:hideMark/>
+          </w:tcPr>
+          <w:p>
+            <w:pPr>
+              <w:spacing w:before="240"/>
+              <w:ind w:left="0" w:firstLine="0"/>
+              <w:rPr>
+                <w:sz w:val="24"/>
+                <w:szCs w:val="24"/>
+              </w:rPr>
+            </w:pPr>
+          </w:p>
+        </w:tc>
+      </w:tr>
+      <w:tr>
+        <w:trPr>
+          <w:trHeight w:val="300"/>
+        </w:trPr>
+        <w:tc>
+          <w:tcPr>
+            <w:tcW w:w="5215" w:type="dxa"/>
+            <w:noWrap/>
+            <w:hideMark/>
+          </w:tcPr>
+          <w:p>
+            <w:pPr>
+              <w:spacing w:before="240"/>
+              <w:ind w:left="0" w:firstLine="0"/>
+              <w:rPr>
+                <w:sz w:val="24"/>
+                <w:szCs w:val="24"/>
+              </w:rPr>
+            </w:pPr>
+            <w:r>
+              <w:rPr>
+                <w:sz w:val="24"/>
+                <w:szCs w:val="24"/>
+              </w:rPr>
+              <w:t xml:space="preserve"> </w:t>
+            </w:r>
+            <w:proofErr w:type="spellStart"/>
+            <w:r>
+              <w:rPr>
+                <w:sz w:val="24"/>
+                <w:szCs w:val="24"/>
+              </w:rPr>
+              <w:t>int</w:t>
+            </w:r>
+            <w:proofErr w:type="spellEnd"/>
+            <w:r>
+              <w:rPr>
+                <w:sz w:val="24"/>
+                <w:szCs w:val="24"/>
+              </w:rPr>
+              <w:t xml:space="preserve"> </w:t>
+            </w:r>
+            <w:proofErr w:type="spellStart"/>
+            <w:r>
+              <w:rPr>
+                <w:sz w:val="24"/>
+                <w:szCs w:val="24"/>
+              </w:rPr>
+              <w:t>range</w:t>
+            </w:r>
+            <w:proofErr w:type="spellEnd"/>
+            <w:r>
+              <w:rPr>
+                <w:sz w:val="24"/>
+                <w:szCs w:val="24"/>
+              </w:rPr>
+              <w:t xml:space="preserve"> = </w:t>
+            </w:r>
+            <w:proofErr w:type="spellStart"/>
+            <w:r>
+              <w:rPr>
+                <w:sz w:val="24"/>
+                <w:szCs w:val="24"/>
+              </w:rPr>
+              <w:t>maximum</w:t>
+            </w:r>
+            <w:proofErr w:type="spellEnd"/>
+            <w:r>
+              <w:rPr>
+                <w:sz w:val="24"/>
+                <w:szCs w:val="24"/>
+              </w:rPr>
+              <w:t xml:space="preserve"> - </w:t>
+            </w:r>
+            <w:proofErr w:type="spellStart"/>
+            <w:r>
+              <w:rPr>
+                <w:sz w:val="24"/>
+                <w:szCs w:val="24"/>
+              </w:rPr>
+              <w:t>minimum</w:t>
+            </w:r>
+            <w:proofErr w:type="spellEnd"/>
+            <w:r>
+              <w:rPr>
+                <w:sz w:val="24"/>
+                <w:szCs w:val="24"/>
+              </w:rPr>
+              <w:t xml:space="preserve"> + 1</w:t>
+            </w:r>
+          </w:p>
+        </w:tc>
+        <w:tc>
+          <w:tcPr>
+            <w:tcW w:w="285" w:type="dxa"/>
+            <w:noWrap/>
+            <w:hideMark/>
+          </w:tcPr>
+          <w:p>
+            <w:pPr>
+              <w:spacing w:before="240"/>
+              <w:ind w:left="0" w:firstLine="0"/>
+              <w:rPr>
+                <w:sz w:val="24"/>
+                <w:szCs w:val="24"/>
+              </w:rPr>
+            </w:pPr>
+            <w:r>
+              <w:rPr>
+                <w:sz w:val="24"/>
+                <w:szCs w:val="24"/>
+              </w:rPr>
+              <w:t>1</w:t>
+            </w:r>
+          </w:p>
+        </w:tc>
+      </w:tr>
+      <w:tr>
+        <w:trPr>
+          <w:trHeight w:val="300"/>
+        </w:trPr>
+        <w:tc>
+          <w:tcPr>
+            <w:tcW w:w="5215" w:type="dxa"/>
+            <w:noWrap/>
+            <w:hideMark/>
+          </w:tcPr>
+          <w:p>
+            <w:pPr>
+              <w:spacing w:before="240"/>
+              <w:ind w:left="0" w:firstLine="0"/>
+              <w:rPr>
+                <w:sz w:val="24"/>
+                <w:szCs w:val="24"/>
+              </w:rPr>
+            </w:pPr>
+            <w:proofErr w:type="spellStart"/>
+            <w:proofErr w:type="gramStart"/>
+            <w:r>
+              <w:rPr>
+                <w:sz w:val="24"/>
+                <w:szCs w:val="24"/>
+              </w:rPr>
+              <w:t>int</w:t>
+            </w:r>
+            <w:proofErr w:type="spellEnd"/>
+            <w:r>
+              <w:rPr>
+                <w:sz w:val="24"/>
+                <w:szCs w:val="24"/>
+              </w:rPr>
+              <w:t>[</w:t>
+            </w:r>
+            <w:proofErr w:type="gramEnd"/>
+            <w:r>
+              <w:rPr>
+                <w:sz w:val="24"/>
+                <w:szCs w:val="24"/>
+              </w:rPr>
+              <w:t xml:space="preserve">] </w:t>
+            </w:r>
+            <w:proofErr w:type="spellStart"/>
+            <w:r>
+              <w:rPr>
+                <w:sz w:val="24"/>
+                <w:szCs w:val="24"/>
+              </w:rPr>
+              <w:t>pigeonHoles</w:t>
+            </w:r>
+            <w:proofErr w:type="spellEnd"/>
+            <w:r>
+              <w:rPr>
+                <w:sz w:val="24"/>
+                <w:szCs w:val="24"/>
+              </w:rPr>
+              <w:t xml:space="preserve"> = new </w:t>
+            </w:r>
+            <w:proofErr w:type="spellStart"/>
+            <w:r>
+              <w:rPr>
+                <w:sz w:val="24"/>
+                <w:szCs w:val="24"/>
+              </w:rPr>
+              <w:t>int</w:t>
+            </w:r>
+            <w:proofErr w:type="spellEnd"/>
+            <w:r>
+              <w:rPr>
+                <w:sz w:val="24"/>
+                <w:szCs w:val="24"/>
+              </w:rPr>
+              <w:t>[</w:t>
+            </w:r>
+            <w:proofErr w:type="spellStart"/>
+            <w:r>
+              <w:rPr>
+                <w:sz w:val="24"/>
+                <w:szCs w:val="24"/>
+              </w:rPr>
+              <w:t>range</w:t>
+            </w:r>
+            <w:proofErr w:type="spellEnd"/>
+            <w:r>
+              <w:rPr>
+                <w:sz w:val="24"/>
+                <w:szCs w:val="24"/>
+              </w:rPr>
+              <w:t>]</w:t>
+            </w:r>
+          </w:p>
+        </w:tc>
+        <w:tc>
+          <w:tcPr>
+            <w:tcW w:w="285" w:type="dxa"/>
+            <w:noWrap/>
+            <w:hideMark/>
+          </w:tcPr>
+          <w:p>
+            <w:pPr>
+              <w:spacing w:before="240"/>
+              <w:ind w:left="0" w:firstLine="0"/>
+              <w:rPr>
+                <w:sz w:val="24"/>
+                <w:szCs w:val="24"/>
+              </w:rPr>
+            </w:pPr>
+            <w:r>
+              <w:rPr>
+                <w:sz w:val="24"/>
+                <w:szCs w:val="24"/>
+              </w:rPr>
+              <w:t>1</w:t>
+            </w:r>
+          </w:p>
+        </w:tc>
+      </w:tr>
+      <w:tr>
+        <w:trPr>
+          <w:trHeight w:val="300"/>
+        </w:trPr>
+        <w:tc>
+          <w:tcPr>
+            <w:tcW w:w="5215" w:type="dxa"/>
+            <w:noWrap/>
+            <w:hideMark/>
+          </w:tcPr>
+          <w:p>
+            <w:pPr>
+              <w:spacing w:before="240"/>
+              <w:ind w:left="0" w:firstLine="0"/>
+              <w:rPr>
+                <w:sz w:val="24"/>
+                <w:szCs w:val="24"/>
+              </w:rPr>
+            </w:pPr>
+          </w:p>
+        </w:tc>
+        <w:tc>
+          <w:tcPr>
+            <w:tcW w:w="285" w:type="dxa"/>
+            <w:noWrap/>
+            <w:hideMark/>
+          </w:tcPr>
+          <w:p>
+            <w:pPr>
+              <w:spacing w:before="240"/>
+              <w:ind w:left="0" w:firstLine="0"/>
+              <w:rPr>
+                <w:sz w:val="24"/>
+                <w:szCs w:val="24"/>
+              </w:rPr>
+            </w:pPr>
+          </w:p>
+        </w:tc>
+      </w:tr>
+      <w:tr>
+        <w:trPr>
+          <w:trHeight w:val="300"/>
+        </w:trPr>
+        <w:tc>
+          <w:tcPr>
+            <w:tcW w:w="5215" w:type="dxa"/>
+            <w:noWrap/>
+            <w:hideMark/>
+          </w:tcPr>
+          <w:p>
+            <w:pPr>
+              <w:spacing w:before="240"/>
+              <w:ind w:left="0" w:firstLine="0"/>
+              <w:rPr>
+                <w:sz w:val="24"/>
+                <w:szCs w:val="24"/>
+              </w:rPr>
+            </w:pPr>
+            <w:proofErr w:type="spellStart"/>
+            <w:proofErr w:type="gramStart"/>
+            <w:r>
+              <w:rPr>
+                <w:sz w:val="24"/>
+                <w:szCs w:val="24"/>
+              </w:rPr>
+              <w:t>for</w:t>
+            </w:r>
+            <w:proofErr w:type="spellEnd"/>
+            <w:r>
+              <w:rPr>
+                <w:sz w:val="24"/>
+                <w:szCs w:val="24"/>
+              </w:rPr>
+              <w:t>(</w:t>
+            </w:r>
+            <w:proofErr w:type="spellStart"/>
+            <w:proofErr w:type="gramEnd"/>
+            <w:r>
+              <w:rPr>
+                <w:sz w:val="24"/>
+                <w:szCs w:val="24"/>
+              </w:rPr>
+              <w:t>int</w:t>
+            </w:r>
+            <w:proofErr w:type="spellEnd"/>
+            <w:r>
+              <w:rPr>
+                <w:sz w:val="24"/>
+                <w:szCs w:val="24"/>
+              </w:rPr>
+              <w:t xml:space="preserve"> i=0; i&lt;</w:t>
+            </w:r>
+            <w:proofErr w:type="spellStart"/>
+            <w:r>
+              <w:rPr>
+                <w:sz w:val="24"/>
+                <w:szCs w:val="24"/>
+              </w:rPr>
+              <w:t>list.lenght</w:t>
+            </w:r>
+            <w:proofErr w:type="spellEnd"/>
+            <w:r>
+              <w:rPr>
+                <w:sz w:val="24"/>
+                <w:szCs w:val="24"/>
+              </w:rPr>
+              <w:t>; i++)</w:t>
+            </w:r>
+          </w:p>
+        </w:tc>
+        <w:tc>
+          <w:tcPr>
+            <w:tcW w:w="285" w:type="dxa"/>
+            <w:noWrap/>
+            <w:hideMark/>
+          </w:tcPr>
+          <w:p>
+            <w:pPr>
+              <w:spacing w:before="240"/>
+              <w:ind w:left="0" w:firstLine="0"/>
+              <w:rPr>
+                <w:sz w:val="24"/>
+                <w:szCs w:val="24"/>
+              </w:rPr>
+            </w:pPr>
+            <w:r>
+              <w:rPr>
+                <w:sz w:val="24"/>
+                <w:szCs w:val="24"/>
+              </w:rPr>
+              <w:t>n+1</w:t>
+            </w:r>
+          </w:p>
+        </w:tc>
+      </w:tr>
+      <w:tr>
+        <w:trPr>
+          <w:trHeight w:val="300"/>
+        </w:trPr>
+        <w:tc>
+          <w:tcPr>
+            <w:tcW w:w="5215" w:type="dxa"/>
+            <w:noWrap/>
+            <w:hideMark/>
+          </w:tcPr>
+          <w:p>
+            <w:pPr>
+              <w:spacing w:before="240"/>
+              <w:ind w:left="0" w:firstLine="0"/>
+              <w:rPr>
+                <w:sz w:val="24"/>
+                <w:szCs w:val="24"/>
+              </w:rPr>
+            </w:pPr>
+            <w:r>
+              <w:rPr>
+                <w:sz w:val="24"/>
+                <w:szCs w:val="24"/>
+              </w:rPr>
+              <w:t xml:space="preserve"> </w:t>
+            </w:r>
+            <w:proofErr w:type="gramStart"/>
+            <w:r>
+              <w:rPr>
+                <w:sz w:val="24"/>
+                <w:szCs w:val="24"/>
+              </w:rPr>
+              <w:t xml:space="preserve">{ </w:t>
+            </w:r>
+            <w:proofErr w:type="spellStart"/>
+            <w:r>
+              <w:rPr>
+                <w:sz w:val="24"/>
+                <w:szCs w:val="24"/>
+              </w:rPr>
+              <w:t>int</w:t>
+            </w:r>
+            <w:proofErr w:type="spellEnd"/>
+            <w:proofErr w:type="gramEnd"/>
+            <w:r>
+              <w:rPr>
+                <w:sz w:val="24"/>
+                <w:szCs w:val="24"/>
+              </w:rPr>
+              <w:t xml:space="preserve"> </w:t>
+            </w:r>
+            <w:proofErr w:type="spellStart"/>
+            <w:r>
+              <w:rPr>
+                <w:sz w:val="24"/>
+                <w:szCs w:val="24"/>
+              </w:rPr>
+              <w:t>index</w:t>
+            </w:r>
+            <w:proofErr w:type="spellEnd"/>
+            <w:r>
+              <w:rPr>
+                <w:sz w:val="24"/>
+                <w:szCs w:val="24"/>
+              </w:rPr>
+              <w:t xml:space="preserve">= </w:t>
+            </w:r>
+            <w:proofErr w:type="spellStart"/>
+            <w:r>
+              <w:rPr>
+                <w:sz w:val="24"/>
+                <w:szCs w:val="24"/>
+              </w:rPr>
+              <w:t>list</w:t>
+            </w:r>
+            <w:proofErr w:type="spellEnd"/>
+            <w:r>
+              <w:rPr>
+                <w:sz w:val="24"/>
+                <w:szCs w:val="24"/>
+              </w:rPr>
+              <w:t>[i]-</w:t>
+            </w:r>
+            <w:proofErr w:type="spellStart"/>
+            <w:r>
+              <w:rPr>
+                <w:sz w:val="24"/>
+                <w:szCs w:val="24"/>
+              </w:rPr>
+              <w:t>minimum</w:t>
+            </w:r>
+            <w:proofErr w:type="spellEnd"/>
+          </w:p>
+        </w:tc>
+        <w:tc>
+          <w:tcPr>
+            <w:tcW w:w="285" w:type="dxa"/>
+            <w:noWrap/>
+            <w:hideMark/>
+          </w:tcPr>
+          <w:p>
+            <w:pPr>
+              <w:spacing w:before="240"/>
+              <w:ind w:left="0" w:firstLine="0"/>
+              <w:rPr>
+                <w:sz w:val="24"/>
+                <w:szCs w:val="24"/>
+              </w:rPr>
+            </w:pPr>
+            <w:r>
+              <w:rPr>
+                <w:sz w:val="24"/>
+                <w:szCs w:val="24"/>
+              </w:rPr>
+              <w:t>n</w:t>
+            </w:r>
+          </w:p>
+        </w:tc>
+      </w:tr>
+      <w:tr>
+        <w:trPr>
+          <w:trHeight w:val="300"/>
+        </w:trPr>
+        <w:tc>
+          <w:tcPr>
+            <w:tcW w:w="5215" w:type="dxa"/>
+            <w:noWrap/>
+            <w:hideMark/>
+          </w:tcPr>
+          <w:p>
+            <w:pPr>
+              <w:spacing w:before="240"/>
+              <w:ind w:left="0" w:firstLine="0"/>
+              <w:rPr>
+                <w:sz w:val="24"/>
+                <w:szCs w:val="24"/>
+              </w:rPr>
+            </w:pPr>
+            <w:r>
+              <w:rPr>
+                <w:sz w:val="24"/>
+                <w:szCs w:val="24"/>
+              </w:rPr>
+              <w:t xml:space="preserve">    </w:t>
+            </w:r>
+            <w:proofErr w:type="spellStart"/>
+            <w:r>
+              <w:rPr>
+                <w:sz w:val="24"/>
+                <w:szCs w:val="24"/>
+              </w:rPr>
+              <w:t>pigeonHoles</w:t>
+            </w:r>
+            <w:proofErr w:type="spellEnd"/>
+            <w:r>
+              <w:rPr>
+                <w:sz w:val="24"/>
+                <w:szCs w:val="24"/>
+              </w:rPr>
+              <w:t>[</w:t>
+            </w:r>
+            <w:proofErr w:type="spellStart"/>
+            <w:r>
+              <w:rPr>
+                <w:sz w:val="24"/>
+                <w:szCs w:val="24"/>
+              </w:rPr>
+              <w:t>index</w:t>
+            </w:r>
+            <w:proofErr w:type="spellEnd"/>
+            <w:r>
+              <w:rPr>
+                <w:sz w:val="24"/>
+                <w:szCs w:val="24"/>
+              </w:rPr>
+              <w:t>]++;</w:t>
+            </w:r>
+          </w:p>
+        </w:tc>
+        <w:tc>
+          <w:tcPr>
+            <w:tcW w:w="285" w:type="dxa"/>
+            <w:noWrap/>
+            <w:hideMark/>
+          </w:tcPr>
+          <w:p>
+            <w:pPr>
+              <w:spacing w:before="240"/>
+              <w:ind w:left="0" w:firstLine="0"/>
+              <w:rPr>
+                <w:sz w:val="24"/>
+                <w:szCs w:val="24"/>
+              </w:rPr>
+            </w:pPr>
+            <w:r>
+              <w:rPr>
+                <w:sz w:val="24"/>
+                <w:szCs w:val="24"/>
+              </w:rPr>
+              <w:t>n</w:t>
+            </w:r>
+          </w:p>
+        </w:tc>
+      </w:tr>
+      <w:tr>
+        <w:trPr>
+          <w:trHeight w:val="300"/>
+        </w:trPr>
+        <w:tc>
+          <w:tcPr>
+            <w:tcW w:w="5215" w:type="dxa"/>
+            <w:noWrap/>
+            <w:hideMark/>
+          </w:tcPr>
+          <w:p>
+            <w:pPr>
+              <w:spacing w:before="240"/>
+              <w:ind w:left="0" w:firstLine="0"/>
+              <w:rPr>
+                <w:sz w:val="24"/>
+                <w:szCs w:val="24"/>
+              </w:rPr>
+            </w:pPr>
+            <w:r>
+              <w:rPr>
+                <w:sz w:val="24"/>
+                <w:szCs w:val="24"/>
+              </w:rPr>
+              <w:t>}</w:t>
+            </w:r>
+          </w:p>
+        </w:tc>
+        <w:tc>
+          <w:tcPr>
+            <w:tcW w:w="285" w:type="dxa"/>
+            <w:noWrap/>
+            <w:hideMark/>
+          </w:tcPr>
+          <w:p>
+            <w:pPr>
+              <w:spacing w:before="240"/>
+              <w:ind w:left="0" w:firstLine="0"/>
+              <w:rPr>
+                <w:sz w:val="24"/>
+                <w:szCs w:val="24"/>
+              </w:rPr>
+            </w:pPr>
+          </w:p>
+        </w:tc>
+      </w:tr>
+      <w:tr>
+        <w:trPr>
+          <w:trHeight w:val="300"/>
+        </w:trPr>
+        <w:tc>
+          <w:tcPr>
+            <w:tcW w:w="5215" w:type="dxa"/>
+            <w:noWrap/>
+            <w:hideMark/>
+          </w:tcPr>
+          <w:p>
+            <w:pPr>
+              <w:spacing w:before="240"/>
+              <w:ind w:left="0" w:firstLine="0"/>
+              <w:rPr>
+                <w:sz w:val="24"/>
+                <w:szCs w:val="24"/>
+              </w:rPr>
+            </w:pPr>
+            <w:proofErr w:type="spellStart"/>
+            <w:r>
+              <w:rPr>
+                <w:sz w:val="24"/>
+                <w:szCs w:val="24"/>
+              </w:rPr>
+              <w:t>int</w:t>
+            </w:r>
+            <w:proofErr w:type="spellEnd"/>
+            <w:r>
+              <w:rPr>
+                <w:sz w:val="24"/>
+                <w:szCs w:val="24"/>
+              </w:rPr>
+              <w:t xml:space="preserve"> </w:t>
+            </w:r>
+            <w:proofErr w:type="spellStart"/>
+            <w:r>
+              <w:rPr>
+                <w:sz w:val="24"/>
+                <w:szCs w:val="24"/>
+              </w:rPr>
+              <w:t>index</w:t>
+            </w:r>
+            <w:proofErr w:type="spellEnd"/>
+            <w:r>
+              <w:rPr>
+                <w:sz w:val="24"/>
+                <w:szCs w:val="24"/>
+              </w:rPr>
+              <w:t>=</w:t>
+            </w:r>
+            <w:proofErr w:type="gramStart"/>
+            <w:r>
+              <w:rPr>
+                <w:sz w:val="24"/>
+                <w:szCs w:val="24"/>
+              </w:rPr>
+              <w:t>list.lenght</w:t>
+            </w:r>
+            <w:proofErr w:type="gramEnd"/>
+            <w:r>
+              <w:rPr>
+                <w:sz w:val="24"/>
+                <w:szCs w:val="24"/>
+              </w:rPr>
+              <w:t>-1;</w:t>
+            </w:r>
+          </w:p>
+        </w:tc>
+        <w:tc>
+          <w:tcPr>
+            <w:tcW w:w="285" w:type="dxa"/>
+            <w:noWrap/>
+            <w:hideMark/>
+          </w:tcPr>
+          <w:p>
+            <w:pPr>
+              <w:spacing w:before="240"/>
+              <w:ind w:left="0" w:firstLine="0"/>
+              <w:rPr>
+                <w:sz w:val="24"/>
+                <w:szCs w:val="24"/>
+              </w:rPr>
+            </w:pPr>
+            <w:r>
+              <w:rPr>
+                <w:sz w:val="24"/>
+                <w:szCs w:val="24"/>
+              </w:rPr>
+              <w:t>1</w:t>
+            </w:r>
+          </w:p>
+        </w:tc>
+      </w:tr>
+      <w:tr>
+        <w:trPr>
+          <w:trHeight w:val="300"/>
+        </w:trPr>
+        <w:tc>
+          <w:tcPr>
+            <w:tcW w:w="5215" w:type="dxa"/>
+            <w:noWrap/>
+            <w:hideMark/>
+          </w:tcPr>
+          <w:p>
+            <w:pPr>
+              <w:spacing w:before="240"/>
+              <w:ind w:left="0" w:firstLine="0"/>
+              <w:rPr>
+                <w:sz w:val="24"/>
+                <w:szCs w:val="24"/>
+              </w:rPr>
+            </w:pPr>
+          </w:p>
+        </w:tc>
+        <w:tc>
+          <w:tcPr>
+            <w:tcW w:w="285" w:type="dxa"/>
+            <w:noWrap/>
+            <w:hideMark/>
+          </w:tcPr>
+          <w:p>
+            <w:pPr>
+              <w:spacing w:before="240"/>
+              <w:ind w:left="0" w:firstLine="0"/>
+              <w:rPr>
+                <w:sz w:val="24"/>
+                <w:szCs w:val="24"/>
+              </w:rPr>
+            </w:pPr>
+          </w:p>
+        </w:tc>
+      </w:tr>
+      <w:tr>
+        <w:trPr>
+          <w:trHeight w:val="300"/>
+        </w:trPr>
+        <w:tc>
+          <w:tcPr>
+            <w:tcW w:w="5215" w:type="dxa"/>
+            <w:noWrap/>
+            <w:hideMark/>
+          </w:tcPr>
+          <w:p>
+            <w:pPr>
+              <w:spacing w:before="240"/>
+              <w:ind w:left="0" w:firstLine="0"/>
+              <w:rPr>
+                <w:sz w:val="24"/>
+                <w:szCs w:val="24"/>
+              </w:rPr>
+            </w:pPr>
+            <w:proofErr w:type="spellStart"/>
+            <w:proofErr w:type="gramStart"/>
+            <w:r>
+              <w:rPr>
+                <w:sz w:val="24"/>
+                <w:szCs w:val="24"/>
+              </w:rPr>
+              <w:t>for</w:t>
+            </w:r>
+            <w:proofErr w:type="spellEnd"/>
+            <w:r>
+              <w:rPr>
+                <w:sz w:val="24"/>
+                <w:szCs w:val="24"/>
+              </w:rPr>
+              <w:t xml:space="preserve">( </w:t>
+            </w:r>
+            <w:proofErr w:type="spellStart"/>
+            <w:r>
+              <w:rPr>
+                <w:sz w:val="24"/>
+                <w:szCs w:val="24"/>
+              </w:rPr>
+              <w:t>int</w:t>
+            </w:r>
+            <w:proofErr w:type="spellEnd"/>
+            <w:proofErr w:type="gramEnd"/>
+            <w:r>
+              <w:rPr>
+                <w:sz w:val="24"/>
+                <w:szCs w:val="24"/>
+              </w:rPr>
+              <w:t xml:space="preserve"> i=0; i&lt; </w:t>
+            </w:r>
+            <w:proofErr w:type="spellStart"/>
+            <w:r>
+              <w:rPr>
+                <w:sz w:val="24"/>
+                <w:szCs w:val="24"/>
+              </w:rPr>
+              <w:t>range</w:t>
+            </w:r>
+            <w:proofErr w:type="spellEnd"/>
+            <w:r>
+              <w:rPr>
+                <w:sz w:val="24"/>
+                <w:szCs w:val="24"/>
+              </w:rPr>
+              <w:t>; i++)</w:t>
+            </w:r>
+          </w:p>
+        </w:tc>
+        <w:tc>
+          <w:tcPr>
+            <w:tcW w:w="285" w:type="dxa"/>
+            <w:noWrap/>
+            <w:hideMark/>
+          </w:tcPr>
+          <w:p>
+            <w:pPr>
+              <w:spacing w:before="240"/>
+              <w:ind w:left="0" w:firstLine="0"/>
+              <w:rPr>
+                <w:sz w:val="24"/>
+                <w:szCs w:val="24"/>
+              </w:rPr>
+            </w:pPr>
+            <w:r>
+              <w:rPr>
+                <w:sz w:val="24"/>
+                <w:szCs w:val="24"/>
+              </w:rPr>
+              <w:t>n+1</w:t>
+            </w:r>
+          </w:p>
+        </w:tc>
+      </w:tr>
+      <w:tr>
+        <w:trPr>
+          <w:trHeight w:val="300"/>
+        </w:trPr>
+        <w:tc>
+          <w:tcPr>
+            <w:tcW w:w="5215" w:type="dxa"/>
+            <w:noWrap/>
+            <w:hideMark/>
+          </w:tcPr>
+          <w:p>
+            <w:pPr>
+              <w:spacing w:before="240"/>
+              <w:ind w:left="0" w:firstLine="0"/>
+              <w:rPr>
+                <w:sz w:val="24"/>
+                <w:szCs w:val="24"/>
+              </w:rPr>
+            </w:pPr>
+            <w:proofErr w:type="gramStart"/>
+            <w:r>
+              <w:rPr>
+                <w:sz w:val="24"/>
+                <w:szCs w:val="24"/>
+              </w:rPr>
+              <w:t xml:space="preserve">{  </w:t>
+            </w:r>
+            <w:proofErr w:type="spellStart"/>
+            <w:r>
+              <w:rPr>
+                <w:sz w:val="24"/>
+                <w:szCs w:val="24"/>
+              </w:rPr>
+              <w:t>while</w:t>
+            </w:r>
+            <w:proofErr w:type="spellEnd"/>
+            <w:proofErr w:type="gramEnd"/>
+            <w:r>
+              <w:rPr>
+                <w:sz w:val="24"/>
+                <w:szCs w:val="24"/>
+              </w:rPr>
+              <w:t xml:space="preserve"> (</w:t>
+            </w:r>
+            <w:proofErr w:type="spellStart"/>
+            <w:r>
+              <w:rPr>
+                <w:sz w:val="24"/>
+                <w:szCs w:val="24"/>
+              </w:rPr>
+              <w:t>pigeonHoles</w:t>
+            </w:r>
+            <w:proofErr w:type="spellEnd"/>
+            <w:r>
+              <w:rPr>
+                <w:sz w:val="24"/>
+                <w:szCs w:val="24"/>
+              </w:rPr>
+              <w:t>[i]-- &gt; 0) {</w:t>
+            </w:r>
+          </w:p>
+        </w:tc>
+        <w:tc>
+          <w:tcPr>
+            <w:tcW w:w="285" w:type="dxa"/>
+            <w:noWrap/>
+            <w:hideMark/>
+          </w:tcPr>
+          <w:p>
+            <w:pPr>
+              <w:spacing w:before="240"/>
+              <w:ind w:left="0" w:firstLine="0"/>
+              <w:rPr>
+                <w:sz w:val="24"/>
+                <w:szCs w:val="24"/>
+              </w:rPr>
+            </w:pPr>
+            <w:r>
+              <w:rPr>
+                <w:sz w:val="24"/>
+                <w:szCs w:val="24"/>
+              </w:rPr>
+              <w:t>n-2</w:t>
+            </w:r>
+          </w:p>
+        </w:tc>
+      </w:tr>
+      <w:tr>
+        <w:trPr>
+          <w:trHeight w:val="300"/>
+        </w:trPr>
+        <w:tc>
+          <w:tcPr>
+            <w:tcW w:w="5215" w:type="dxa"/>
+            <w:noWrap/>
+            <w:hideMark/>
+          </w:tcPr>
+          <w:p>
+            <w:pPr>
+              <w:spacing w:before="240"/>
+              <w:ind w:left="0" w:firstLine="0"/>
+              <w:rPr>
+                <w:sz w:val="24"/>
+                <w:szCs w:val="24"/>
+              </w:rPr>
+            </w:pPr>
+            <w:r>
+              <w:rPr>
+                <w:sz w:val="24"/>
+                <w:szCs w:val="24"/>
+              </w:rPr>
+              <w:t xml:space="preserve">     </w:t>
+            </w:r>
+            <w:proofErr w:type="spellStart"/>
+            <w:r>
+              <w:rPr>
+                <w:sz w:val="24"/>
+                <w:szCs w:val="24"/>
+              </w:rPr>
+              <w:t>list</w:t>
+            </w:r>
+            <w:proofErr w:type="spellEnd"/>
+            <w:r>
+              <w:rPr>
+                <w:sz w:val="24"/>
+                <w:szCs w:val="24"/>
+              </w:rPr>
+              <w:t>[</w:t>
+            </w:r>
+            <w:proofErr w:type="spellStart"/>
+            <w:r>
+              <w:rPr>
+                <w:sz w:val="24"/>
+                <w:szCs w:val="24"/>
+              </w:rPr>
+              <w:t>index</w:t>
+            </w:r>
+            <w:proofErr w:type="spellEnd"/>
+            <w:r>
+              <w:rPr>
+                <w:sz w:val="24"/>
+                <w:szCs w:val="24"/>
+              </w:rPr>
+              <w:t xml:space="preserve">--] = i + </w:t>
+            </w:r>
+            <w:proofErr w:type="spellStart"/>
+            <w:r>
+              <w:rPr>
+                <w:sz w:val="24"/>
+                <w:szCs w:val="24"/>
+              </w:rPr>
+              <w:t>minimun</w:t>
+            </w:r>
+            <w:proofErr w:type="spellEnd"/>
+            <w:r>
+              <w:rPr>
+                <w:sz w:val="24"/>
+                <w:szCs w:val="24"/>
+              </w:rPr>
+              <w:t>;</w:t>
+            </w:r>
+          </w:p>
+        </w:tc>
+        <w:tc>
+          <w:tcPr>
+            <w:tcW w:w="285" w:type="dxa"/>
+            <w:noWrap/>
+            <w:hideMark/>
+          </w:tcPr>
+          <w:p>
+            <w:pPr>
+              <w:spacing w:before="240"/>
+              <w:ind w:left="0" w:firstLine="0"/>
+              <w:rPr>
+                <w:sz w:val="24"/>
+                <w:szCs w:val="24"/>
+              </w:rPr>
+            </w:pPr>
+            <w:r>
+              <w:rPr>
+                <w:sz w:val="24"/>
+                <w:szCs w:val="24"/>
+              </w:rPr>
+              <w:t>n-2</w:t>
+            </w:r>
+          </w:p>
+        </w:tc>
+      </w:tr>
+      <w:tr>
+        <w:trPr>
+          <w:trHeight w:val="300"/>
+        </w:trPr>
+        <w:tc>
+          <w:tcPr>
+            <w:tcW w:w="5215" w:type="dxa"/>
+            <w:noWrap/>
+            <w:hideMark/>
+          </w:tcPr>
+          <w:p>
+            <w:pPr>
+              <w:spacing w:before="240"/>
+              <w:ind w:left="0" w:firstLine="0"/>
+              <w:rPr>
+                <w:sz w:val="24"/>
+                <w:szCs w:val="24"/>
+              </w:rPr>
+            </w:pPr>
+            <w:r>
+              <w:rPr>
+                <w:sz w:val="24"/>
+                <w:szCs w:val="24"/>
+              </w:rPr>
+              <w:lastRenderedPageBreak/>
+              <w:t>}</w:t>
+            </w:r>
+          </w:p>
+        </w:tc>
+        <w:tc>
+          <w:tcPr>
+            <w:tcW w:w="285" w:type="dxa"/>
+            <w:noWrap/>
+            <w:hideMark/>
+          </w:tcPr>
+          <w:p>
+            <w:pPr>
+              <w:spacing w:before="240"/>
+              <w:ind w:left="0" w:firstLine="0"/>
+              <w:rPr>
+                <w:sz w:val="24"/>
+                <w:szCs w:val="24"/>
+              </w:rPr>
+            </w:pPr>
+          </w:p>
+        </w:tc>
+      </w:tr>
+      <w:tr>
+        <w:trPr>
+          <w:trHeight w:val="300"/>
+        </w:trPr>
+        <w:tc>
+          <w:tcPr>
+            <w:tcW w:w="5215" w:type="dxa"/>
+            <w:noWrap/>
+            <w:hideMark/>
+          </w:tcPr>
+          <w:p>
+            <w:pPr>
+              <w:spacing w:before="240"/>
+              <w:ind w:left="0" w:firstLine="0"/>
+              <w:rPr>
+                <w:sz w:val="24"/>
+                <w:szCs w:val="24"/>
+              </w:rPr>
+            </w:pPr>
+            <w:r>
+              <w:rPr>
+                <w:sz w:val="24"/>
+                <w:szCs w:val="24"/>
+              </w:rPr>
+              <w:t>}</w:t>
+            </w:r>
+          </w:p>
+        </w:tc>
+        <w:tc>
+          <w:tcPr>
+            <w:tcW w:w="285" w:type="dxa"/>
+            <w:noWrap/>
+            <w:hideMark/>
+          </w:tcPr>
+          <w:p>
+            <w:pPr>
+              <w:spacing w:before="240"/>
+              <w:ind w:left="0" w:firstLine="0"/>
+              <w:rPr>
+                <w:sz w:val="24"/>
+                <w:szCs w:val="24"/>
+              </w:rPr>
+            </w:pPr>
+          </w:p>
+        </w:tc>
+      </w:tr>
+      <w:tr>
+        <w:trPr>
+          <w:trHeight w:val="300"/>
+        </w:trPr>
+        <w:tc>
+          <w:tcPr>
+            <w:tcW w:w="5215" w:type="dxa"/>
+            <w:noWrap/>
+            <w:hideMark/>
+          </w:tcPr>
+          <w:p>
+            <w:pPr>
+              <w:spacing w:before="240"/>
+              <w:ind w:left="0" w:firstLine="0"/>
+              <w:rPr>
+                <w:sz w:val="24"/>
+                <w:szCs w:val="24"/>
+              </w:rPr>
+            </w:pPr>
+            <w:r>
+              <w:rPr>
+                <w:sz w:val="24"/>
+                <w:szCs w:val="24"/>
+              </w:rPr>
+              <w:t>}</w:t>
+            </w:r>
+          </w:p>
+        </w:tc>
+        <w:tc>
+          <w:tcPr>
+            <w:tcW w:w="285" w:type="dxa"/>
+            <w:noWrap/>
+            <w:hideMark/>
+          </w:tcPr>
+          <w:p>
+            <w:pPr>
+              <w:spacing w:before="240"/>
+              <w:ind w:left="0" w:firstLine="0"/>
+              <w:rPr>
+                <w:sz w:val="24"/>
+                <w:szCs w:val="24"/>
+              </w:rPr>
+            </w:pPr>
+          </w:p>
+        </w:tc>
+      </w:tr>
+    </w:tbl>
+    <w:p>
+      <w:pPr>
+        <w:spacing w:before="240"/>
+        <w:ind w:left="0" w:firstLine="0"/>
+        <w:rPr>
+          <w:sz w:val="24"/>
+          <w:szCs w:val="24"/>
+          <w:lang w:val="es-CO"/>
+        </w:rPr>
+      </w:pPr>
+      <w:r>
+        <w:rPr>
+          <w:sz w:val="24"/>
+          <w:szCs w:val="24"/>
+          <w:lang w:val="es-CO"/>
+        </w:rPr>
+        <w:fldChar w:fldCharType="end"/>
+      </w:r>
+    </w:p>
+    <w:p>
+      <w:pPr>
+        <w:spacing w:before="240"/>
+        <w:ind w:left="0" w:firstLine="0"/>
+      </w:pPr>
+    </w:p>
+    <w:p>
+      <w:pPr>
+        <w:spacing w:before="240"/>
+        <w:ind w:left="0" w:firstLine="0"/>
+      </w:pPr>
+    </w:p>
+    <w:p>
+      <w:pPr>
+        <w:spacing w:before="240"/>
+        <w:ind w:left="0" w:firstLine="0"/>
+        <w:rPr>
+          <w:b/>
+          <w:sz w:val="24"/>
+          <w:szCs w:val="24"/>
+          <w:lang w:val="es-CO"/>
+        </w:rPr>
+      </w:pPr>
+      <w:r>
+        <w:br w:type="textWrapping" w:clear="all"/>
+        <w:t xml:space="preserve"> </w:t>
+      </w:r>
+      <w:r>
+        <w:rPr>
+          <w:b/>
+          <w:sz w:val="24"/>
+          <w:szCs w:val="24"/>
+          <w:lang w:val="es-CO"/>
+        </w:rPr>
+        <w:t>La complejidad Temporal del Algo</w:t>
+      </w:r>
+      <w:r>
+        <w:rPr>
+          <w:b/>
+          <w:sz w:val="24"/>
+          <w:szCs w:val="24"/>
+          <w:lang w:val="es-CO"/>
+        </w:rPr>
+        <w:t>r</w:t>
+      </w:r>
+      <w:r>
+        <w:rPr>
+          <w:b/>
+          <w:sz w:val="24"/>
+          <w:szCs w:val="24"/>
+          <w:lang w:val="es-CO"/>
+        </w:rPr>
+        <w:t>i</w:t>
+      </w:r>
+      <w:r>
+        <w:rPr>
+          <w:b/>
+          <w:sz w:val="24"/>
+          <w:szCs w:val="24"/>
+          <w:lang w:val="es-CO"/>
+        </w:rPr>
+        <w:t>t</w:t>
+      </w:r>
+      <w:r>
+        <w:rPr>
+          <w:b/>
+          <w:sz w:val="24"/>
+          <w:szCs w:val="24"/>
+          <w:lang w:val="es-CO"/>
+        </w:rPr>
+        <w:t xml:space="preserve">mo </w:t>
+      </w:r>
+      <w:proofErr w:type="spellStart"/>
+      <w:r>
+        <w:rPr>
+          <w:b/>
+          <w:sz w:val="24"/>
+          <w:szCs w:val="24"/>
+          <w:lang w:val="es-CO"/>
+        </w:rPr>
+        <w:t>PigeonSort</w:t>
+      </w:r>
+      <w:proofErr w:type="spellEnd"/>
+      <w:r>
+        <w:rPr>
+          <w:b/>
+          <w:sz w:val="24"/>
+          <w:szCs w:val="24"/>
+          <w:lang w:val="es-CO"/>
+        </w:rPr>
+        <w:t xml:space="preserve"> es:</w:t>
+      </w:r>
+    </w:p>
+    <w:p>
+      <w:pPr>
+        <w:spacing w:before="240"/>
+        <w:ind w:left="0" w:firstLine="0"/>
+        <w:rPr>
+          <w:sz w:val="24"/>
+          <w:szCs w:val="24"/>
+          <w:lang w:val="es-CO"/>
+        </w:rPr>
+      </w:pPr>
+      <w:r>
+        <w:rPr>
+          <w:sz w:val="24"/>
+          <w:szCs w:val="24"/>
+          <w:lang w:val="es-CO"/>
+        </w:rPr>
+        <w:t>T(n)=5+6n+3(n+</w:t>
+      </w:r>
+      <w:proofErr w:type="gramStart"/>
+      <w:r>
+        <w:rPr>
+          <w:sz w:val="24"/>
+          <w:szCs w:val="24"/>
+          <w:lang w:val="es-CO"/>
+        </w:rPr>
+        <w:t>1)+</w:t>
+      </w:r>
+      <w:proofErr w:type="gramEnd"/>
+      <m:oMath>
+        <m:sSup>
+          <m:sSupPr>
+            <m:ctrlPr>
+              <w:rPr>
+                <w:rFonts w:ascii="Cambria Math" w:hAnsi="Cambria Math"/>
+                <w:i/>
+                <w:sz w:val="24"/>
+                <w:szCs w:val="24"/>
+                <w:lang w:val="es-CO"/>
+              </w:rPr>
+            </m:ctrlPr>
+          </m:sSupPr>
+          <m:e>
+            <m:r>
+              <w:rPr>
+                <w:rFonts w:ascii="Cambria Math" w:hAnsi="Cambria Math"/>
+                <w:sz w:val="24"/>
+                <w:szCs w:val="24"/>
+                <w:lang w:val="es-CO"/>
+              </w:rPr>
+              <m:t>n</m:t>
+            </m:r>
+          </m:e>
+          <m:sup>
+            <m:r>
+              <w:rPr>
+                <w:rFonts w:ascii="Cambria Math" w:hAnsi="Cambria Math"/>
+                <w:sz w:val="24"/>
+                <w:szCs w:val="24"/>
+                <w:lang w:val="es-CO"/>
+              </w:rPr>
+              <m:t>2</m:t>
+            </m:r>
+          </m:sup>
+        </m:sSup>
+      </m:oMath>
+      <w:r>
+        <w:rPr>
+          <w:sz w:val="24"/>
+          <w:szCs w:val="24"/>
+          <w:lang w:val="es-CO"/>
+        </w:rPr>
+        <w:t xml:space="preserve">-2               </w:t>
+      </w:r>
+      <w:r>
+        <w:rPr>
+          <w:b/>
+          <w:sz w:val="24"/>
+          <w:szCs w:val="24"/>
+          <w:lang w:val="es-CO"/>
+        </w:rPr>
+        <w:t>O(</w:t>
+      </w:r>
+      <m:oMath>
+        <m:sSup>
+          <m:sSupPr>
+            <m:ctrlPr>
+              <w:rPr>
+                <w:rFonts w:ascii="Cambria Math" w:hAnsi="Cambria Math"/>
+                <w:b/>
+                <w:i/>
+                <w:sz w:val="24"/>
+                <w:szCs w:val="24"/>
+                <w:lang w:val="es-CO"/>
+              </w:rPr>
+            </m:ctrlPr>
+          </m:sSupPr>
+          <m:e>
+            <m:r>
+              <m:rPr>
+                <m:sty m:val="bi"/>
+              </m:rPr>
+              <w:rPr>
+                <w:rFonts w:ascii="Cambria Math" w:hAnsi="Cambria Math"/>
+                <w:sz w:val="24"/>
+                <w:szCs w:val="24"/>
+                <w:lang w:val="es-CO"/>
+              </w:rPr>
+              <m:t>n</m:t>
+            </m:r>
+          </m:e>
+          <m:sup>
+            <m:r>
+              <m:rPr>
+                <m:sty m:val="bi"/>
+              </m:rPr>
+              <w:rPr>
+                <w:rFonts w:ascii="Cambria Math" w:hAnsi="Cambria Math"/>
+                <w:sz w:val="24"/>
+                <w:szCs w:val="24"/>
+                <w:lang w:val="es-CO"/>
+              </w:rPr>
+              <m:t>2</m:t>
+            </m:r>
+          </m:sup>
+        </m:sSup>
+      </m:oMath>
+      <w:r>
+        <w:rPr>
+          <w:b/>
+          <w:sz w:val="24"/>
+          <w:szCs w:val="24"/>
+          <w:lang w:val="es-CO"/>
+        </w:rPr>
+        <w:t>)</w:t>
+      </w:r>
+    </w:p>
+    <w:p>
+      <w:pPr>
+        <w:spacing w:before="240"/>
+        <w:ind w:left="0" w:firstLine="0"/>
+        <w:rPr>
+          <w:sz w:val="28"/>
+          <w:szCs w:val="28"/>
+        </w:rPr>
+      </w:pPr>
+      <w:r>
+        <w:rPr>
+          <w:b/>
+          <w:sz w:val="24"/>
+          <w:szCs w:val="24"/>
+          <w:lang w:val="es-CO"/>
+        </w:rPr>
+        <w:t xml:space="preserve">Adaptado </w:t>
+      </w:r>
+      <w:proofErr w:type="gramStart"/>
+      <w:r>
+        <w:rPr>
+          <w:b/>
+          <w:sz w:val="24"/>
+          <w:szCs w:val="24"/>
+          <w:lang w:val="es-CO"/>
+        </w:rPr>
+        <w:t>de :</w:t>
+      </w:r>
+      <w:proofErr w:type="gramEnd"/>
+      <w:r>
+        <w:rPr>
+          <w:b/>
+          <w:sz w:val="24"/>
+          <w:szCs w:val="24"/>
+          <w:lang w:val="es-CO"/>
+        </w:rPr>
+        <w:t xml:space="preserve"> </w:t>
+      </w:r>
+    </w:p>
+    <w:p>
+      <w:pPr>
+        <w:spacing w:before="240"/>
+        <w:ind w:left="0" w:firstLine="0"/>
+        <w:rPr>
+          <w:b/>
+          <w:sz w:val="24"/>
+          <w:szCs w:val="24"/>
+          <w:lang w:val="es-CO"/>
+        </w:rPr>
+      </w:pPr>
+      <w:r>
+        <w:rPr>
+          <w:b/>
+          <w:sz w:val="24"/>
+          <w:szCs w:val="24"/>
+          <w:lang w:val="es-CO"/>
+        </w:rPr>
+        <w:t>https://www.geeksforgeeks.org/radix-sort/</w:t>
+      </w:r>
+    </w:p>
+    <w:p>
+      <w:pPr>
+        <w:spacing w:before="240"/>
+        <w:ind w:left="0" w:firstLine="0"/>
+        <w:rPr>
+          <w:b/>
+          <w:sz w:val="24"/>
+          <w:szCs w:val="24"/>
+          <w:lang w:val="es-CO"/>
+        </w:rPr>
+      </w:pPr>
+      <w:r>
+        <w:rPr>
+          <w:b/>
+          <w:sz w:val="24"/>
+          <w:szCs w:val="24"/>
+          <w:lang w:val="es-CO"/>
+        </w:rPr>
+        <w:t>https://stackoverflow.com/questions/42303108/how-can-i-use-radix-sort-for-an-array-of-float-numbers</w:t>
+      </w:r>
+    </w:p>
+    <w:p>
+      <w:pPr>
+        <w:spacing w:before="240"/>
+        <w:ind w:left="0" w:firstLine="0"/>
+        <w:rPr>
+          <w:b/>
+          <w:sz w:val="24"/>
+          <w:szCs w:val="24"/>
+          <w:lang w:val="es-CO"/>
+        </w:rPr>
+      </w:pPr>
+      <w:hyperlink r:id="rId23" w:history="1">
+        <w:r>
+          <w:rPr>
+            <w:b/>
+            <w:color w:val="0000FF"/>
+            <w:sz w:val="24"/>
+            <w:szCs w:val="24"/>
+            <w:u w:val="single"/>
+            <w:lang w:val="es-CO"/>
+          </w:rPr>
+          <w:t>https://stackoverflow.com/questions/14619653/how-to-convert-a-float-into-a-byte-array-and-vice-versa/14619742</w:t>
+        </w:r>
+      </w:hyperlink>
+    </w:p>
+    <w:p>
+      <w:pPr>
+        <w:spacing w:before="240"/>
+        <w:ind w:left="0" w:firstLine="0"/>
+        <w:rPr>
+          <w:b/>
+          <w:sz w:val="24"/>
+          <w:szCs w:val="24"/>
+          <w:lang w:val="es-CO"/>
+        </w:rPr>
+      </w:pPr>
     </w:p>
     <w:p>
       <w:pPr>
@@ -23682,6 +26266,7 @@
   <w:style w:type="character" w:default="1" w:styleId="DefaultParagraphFont">
     <w:name w:val="Default Paragraph Font"/>
     <w:uiPriority w:val="1"/>
+    <w:semiHidden/>
     <w:unhideWhenUsed/>
   </w:style>
   <w:style w:type="table" w:default="1" w:styleId="TableNormal">
@@ -23886,6 +26471,26 @@
     <w:basedOn w:val="TableNormal"/>
     <w:uiPriority w:val="39"/>
     <w:rsid w:val="006A0310"/>
+    <w:pPr>
+      <w:spacing w:after="0" w:line="240" w:lineRule="auto"/>
+    </w:pPr>
+    <w:tblPr>
+      <w:tblBorders>
+        <w:top w:val="single" w:sz="4" w:space="0" w:color="auto"/>
+        <w:left w:val="single" w:sz="4" w:space="0" w:color="auto"/>
+        <w:bottom w:val="single" w:sz="4" w:space="0" w:color="auto"/>
+        <w:right w:val="single" w:sz="4" w:space="0" w:color="auto"/>
+        <w:insideH w:val="single" w:sz="4" w:space="0" w:color="auto"/>
+        <w:insideV w:val="single" w:sz="4" w:space="0" w:color="auto"/>
+      </w:tblBorders>
+    </w:tblPr>
+  </w:style>
+  <w:style w:type="table" w:customStyle="1" w:styleId="TableGrid1">
+    <w:name w:val="Table Grid1"/>
+    <w:basedOn w:val="TableNormal"/>
+    <w:next w:val="TableGrid0"/>
+    <w:uiPriority w:val="39"/>
+    <w:rsid w:val="003423C7"/>
     <w:pPr>
       <w:spacing w:after="0" w:line="240" w:lineRule="auto"/>
     </w:pPr>
@@ -24203,7 +26808,7 @@
 </file>
 
 <file path=customXml/itemProps1.xml><?xml version="1.0" encoding="utf-8"?>
-<ds:datastoreItem xmlns:ds="http://schemas.openxmlformats.org/officeDocument/2006/customXml" ds:itemID="{33A311F0-5404-4CAA-943F-69B8D119C048}">
+<ds:datastoreItem xmlns:ds="http://schemas.openxmlformats.org/officeDocument/2006/customXml" ds:itemID="{4C5C3782-5B98-4DD9-B5FB-54F0C6CCBFF1}">
   <ds:schemaRefs>
     <ds:schemaRef ds:uri="http://schemas.openxmlformats.org/officeDocument/2006/bibliography"/>
   </ds:schemaRefs>

</xml_diff>